<commit_message>
DOC: Added document cover
</commit_message>
<xml_diff>
--- a/documentation/Documentazione LS-Tris.docx
+++ b/documentation/Documentazione LS-Tris.docx
@@ -2,11 +2,296 @@
 <file path=word/document.xml><?xml version="1.0" encoding="utf-8"?>
 <w:document xmlns:wpc="http://schemas.microsoft.com/office/word/2010/wordprocessingCanvas" xmlns:cx="http://schemas.microsoft.com/office/drawing/2014/chartex" xmlns:cx1="http://schemas.microsoft.com/office/drawing/2015/9/8/chartex" xmlns:cx2="http://schemas.microsoft.com/office/drawing/2015/10/21/chartex" xmlns:cx3="http://schemas.microsoft.com/office/drawing/2016/5/9/chartex" xmlns:cx4="http://schemas.microsoft.com/office/drawing/2016/5/10/chartex" xmlns:cx5="http://schemas.microsoft.com/office/drawing/2016/5/11/chartex" xmlns:cx6="http://schemas.microsoft.com/office/drawing/2016/5/12/chartex" xmlns:cx7="http://schemas.microsoft.com/office/drawing/2016/5/13/chartex" xmlns:cx8="http://schemas.microsoft.com/office/drawing/2016/5/14/chartex" xmlns:mc="http://schemas.openxmlformats.org/markup-compatibility/2006" xmlns:aink="http://schemas.microsoft.com/office/drawing/2016/ink" xmlns:am3d="http://schemas.microsoft.com/office/drawing/2017/model3d" xmlns:o="urn:schemas-microsoft-com:office:office" xmlns:oel="http://schemas.microsoft.com/office/2019/extlst" xmlns:r="http://schemas.openxmlformats.org/officeDocument/2006/relationships" xmlns:m="http://schemas.openxmlformats.org/officeDocument/2006/math" xmlns:v="urn:schemas-microsoft-com:vml" xmlns:wp14="http://schemas.microsoft.com/office/word/2010/wordprocessingDrawing" xmlns:wp="http://schemas.openxmlformats.org/drawingml/2006/wordprocessingDrawing" xmlns:w10="urn:schemas-microsoft-com:office:word" xmlns:w="http://schemas.openxmlformats.org/wordprocessingml/2006/main" xmlns:w14="http://schemas.microsoft.com/office/word/2010/wordml" xmlns:w15="http://schemas.microsoft.com/office/word/2012/wordml" xmlns:w16cex="http://schemas.microsoft.com/office/word/2018/wordml/cex" xmlns:w16cid="http://schemas.microsoft.com/office/word/2016/wordml/cid" xmlns:w16="http://schemas.microsoft.com/office/word/2018/wordml" xmlns:w16du="http://schemas.microsoft.com/office/word/2023/wordml/word16du" xmlns:w16sdtdh="http://schemas.microsoft.com/office/word/2020/wordml/sdtdatahash" xmlns:w16sdtfl="http://schemas.microsoft.com/office/word/2024/wordml/sdtformatlock" xmlns:w16se="http://schemas.microsoft.com/office/word/2015/wordml/symex" xmlns:wpg="http://schemas.microsoft.com/office/word/2010/wordprocessingGroup" xmlns:wpi="http://schemas.microsoft.com/office/word/2010/wordprocessingInk" xmlns:wne="http://schemas.microsoft.com/office/word/2006/wordml" xmlns:wps="http://schemas.microsoft.com/office/word/2010/wordprocessingShape" mc:Ignorable="w14 w15 w16se w16cid w16 w16cex w16sdtdh w16sdtfl w16du wp14">
   <w:body>
+    <w:sdt>
+      <w:sdtPr>
+        <w:id w:val="1062293218"/>
+        <w:docPartObj>
+          <w:docPartGallery w:val="Cover Pages"/>
+          <w:docPartUnique/>
+        </w:docPartObj>
+      </w:sdtPr>
+      <w:sdtContent>
+        <w:p/>
+        <w:tbl>
+          <w:tblPr>
+            <w:tblpPr w:leftFromText="187" w:rightFromText="187" w:horzAnchor="margin" w:tblpXSpec="center" w:tblpY="2881"/>
+            <w:tblW w:w="4000" w:type="pct"/>
+            <w:tblBorders>
+              <w:left w:val="single" w:sz="12" w:space="0" w:color="156082" w:themeColor="accent1"/>
+            </w:tblBorders>
+            <w:tblCellMar>
+              <w:left w:w="144" w:type="dxa"/>
+              <w:right w:w="115" w:type="dxa"/>
+            </w:tblCellMar>
+            <w:tblLook w:val="04A0" w:firstRow="1" w:lastRow="0" w:firstColumn="1" w:lastColumn="0" w:noHBand="0" w:noVBand="1"/>
+          </w:tblPr>
+          <w:tblGrid>
+            <w:gridCol w:w="7698"/>
+          </w:tblGrid>
+          <w:tr>
+            <w:sdt>
+              <w:sdtPr>
+                <w:rPr>
+                  <w:color w:val="404040" w:themeColor="text1" w:themeTint="BF"/>
+                  <w:sz w:val="24"/>
+                  <w:szCs w:val="24"/>
+                </w:rPr>
+                <w:alias w:val="Company"/>
+                <w:id w:val="13406915"/>
+                <w:placeholder>
+                  <w:docPart w:val="75CC641D49374DB6A8487CB886B9E31D"/>
+                </w:placeholder>
+                <w:dataBinding w:prefixMappings="xmlns:ns0='http://schemas.openxmlformats.org/officeDocument/2006/extended-properties'" w:xpath="/ns0:Properties[1]/ns0:Company[1]" w:storeItemID="{6668398D-A668-4E3E-A5EB-62B293D839F1}"/>
+                <w:text/>
+              </w:sdtPr>
+              <w:sdtContent>
+                <w:tc>
+                  <w:tcPr>
+                    <w:tcW w:w="7672" w:type="dxa"/>
+                    <w:tcMar>
+                      <w:top w:w="216" w:type="dxa"/>
+                      <w:left w:w="115" w:type="dxa"/>
+                      <w:bottom w:w="216" w:type="dxa"/>
+                      <w:right w:w="115" w:type="dxa"/>
+                    </w:tcMar>
+                  </w:tcPr>
+                  <w:p>
+                    <w:pPr>
+                      <w:pStyle w:val="NoSpacing"/>
+                      <w:rPr>
+                        <w:color w:val="0F4761" w:themeColor="accent1" w:themeShade="BF"/>
+                        <w:sz w:val="24"/>
+                      </w:rPr>
+                    </w:pPr>
+                    <w:r>
+                      <w:rPr>
+                        <w:color w:val="404040" w:themeColor="text1" w:themeTint="BF"/>
+                        <w:sz w:val="24"/>
+                        <w:szCs w:val="24"/>
+                      </w:rPr>
+                      <w:t>LS-Games</w:t>
+                    </w:r>
+                  </w:p>
+                </w:tc>
+              </w:sdtContent>
+            </w:sdt>
+          </w:tr>
+          <w:tr>
+            <w:tc>
+              <w:tcPr>
+                <w:tcW w:w="7672" w:type="dxa"/>
+              </w:tcPr>
+              <w:sdt>
+                <w:sdtPr>
+                  <w:rPr>
+                    <w:rFonts w:asciiTheme="majorHAnsi" w:eastAsiaTheme="majorEastAsia" w:hAnsiTheme="majorHAnsi" w:cstheme="majorBidi"/>
+                    <w:sz w:val="88"/>
+                    <w:szCs w:val="88"/>
+                  </w:rPr>
+                  <w:alias w:val="Title"/>
+                  <w:id w:val="13406919"/>
+                  <w:placeholder>
+                    <w:docPart w:val="69BA8A9FC5A74C77A3DAAEFCB1C0110B"/>
+                  </w:placeholder>
+                  <w:dataBinding w:prefixMappings="xmlns:ns0='http://schemas.openxmlformats.org/package/2006/metadata/core-properties' xmlns:ns1='http://purl.org/dc/elements/1.1/'" w:xpath="/ns0:coreProperties[1]/ns1:title[1]" w:storeItemID="{6C3C8BC8-F283-45AE-878A-BAB7291924A1}"/>
+                  <w:text/>
+                </w:sdtPr>
+                <w:sdtContent>
+                  <w:p>
+                    <w:pPr>
+                      <w:pStyle w:val="NoSpacing"/>
+                      <w:spacing w:line="216" w:lineRule="auto"/>
+                      <w:rPr>
+                        <w:rFonts w:asciiTheme="majorHAnsi" w:eastAsiaTheme="majorEastAsia" w:hAnsiTheme="majorHAnsi" w:cstheme="majorBidi"/>
+                        <w:color w:val="156082" w:themeColor="accent1"/>
+                        <w:sz w:val="88"/>
+                        <w:szCs w:val="88"/>
+                      </w:rPr>
+                    </w:pPr>
+                    <w:r>
+                      <w:rPr>
+                        <w:rFonts w:asciiTheme="majorHAnsi" w:eastAsiaTheme="majorEastAsia" w:hAnsiTheme="majorHAnsi" w:cstheme="majorBidi"/>
+                        <w:sz w:val="88"/>
+                        <w:szCs w:val="88"/>
+                      </w:rPr>
+                      <w:t>Documentazione: LS-Tris</w:t>
+                    </w:r>
+                  </w:p>
+                </w:sdtContent>
+              </w:sdt>
+            </w:tc>
+          </w:tr>
+          <w:tr>
+            <w:tc>
+              <w:tcPr>
+                <w:tcW w:w="7672" w:type="dxa"/>
+                <w:tcMar>
+                  <w:top w:w="216" w:type="dxa"/>
+                  <w:left w:w="115" w:type="dxa"/>
+                  <w:bottom w:w="216" w:type="dxa"/>
+                  <w:right w:w="115" w:type="dxa"/>
+                </w:tcMar>
+              </w:tcPr>
+              <w:sdt>
+                <w:sdtPr>
+                  <w:rPr>
+                    <w:color w:val="595959" w:themeColor="text1" w:themeTint="A6"/>
+                    <w:sz w:val="28"/>
+                    <w:szCs w:val="28"/>
+                  </w:rPr>
+                  <w:alias w:val="Date"/>
+                  <w:tag w:val="Date"/>
+                  <w:id w:val="13406932"/>
+                  <w:placeholder>
+                    <w:docPart w:val="445A2B28CEFB49A2A94FD48513FD2007"/>
+                  </w:placeholder>
+                  <w:dataBinding w:prefixMappings="xmlns:ns0='http://schemas.microsoft.com/office/2006/coverPageProps'" w:xpath="/ns0:CoverPageProperties[1]/ns0:PublishDate[1]" w:storeItemID="{55AF091B-3C7A-41E3-B477-F2FDAA23CFDA}"/>
+                  <w:date w:fullDate="2026-01-18T00:00:00Z">
+                    <w:dateFormat w:val="dd/MM/yyyy"/>
+                    <w:lid w:val="en-GB"/>
+                    <w:storeMappedDataAs w:val="dateTime"/>
+                    <w:calendar w:val="gregorian"/>
+                  </w:date>
+                </w:sdtPr>
+                <w:sdtContent>
+                  <w:p>
+                    <w:pPr>
+                      <w:pStyle w:val="NoSpacing"/>
+                      <w:rPr>
+                        <w:color w:val="156082" w:themeColor="accent1"/>
+                        <w:sz w:val="28"/>
+                        <w:szCs w:val="28"/>
+                      </w:rPr>
+                    </w:pPr>
+                    <w:r>
+                      <w:rPr>
+                        <w:color w:val="595959" w:themeColor="text1" w:themeTint="A6"/>
+                        <w:sz w:val="28"/>
+                        <w:szCs w:val="28"/>
+                        <w:lang w:val="en-GB"/>
+                      </w:rPr>
+                      <w:t>18/01/2026</w:t>
+                    </w:r>
+                  </w:p>
+                </w:sdtContent>
+              </w:sdt>
+            </w:tc>
+          </w:tr>
+        </w:tbl>
+        <w:tbl>
+          <w:tblPr>
+            <w:tblpPr w:leftFromText="187" w:rightFromText="187" w:horzAnchor="margin" w:tblpXSpec="center" w:tblpYSpec="bottom"/>
+            <w:tblW w:w="3857" w:type="pct"/>
+            <w:tblLook w:val="04A0" w:firstRow="1" w:lastRow="0" w:firstColumn="1" w:lastColumn="0" w:noHBand="0" w:noVBand="1"/>
+          </w:tblPr>
+          <w:tblGrid>
+            <w:gridCol w:w="7435"/>
+          </w:tblGrid>
+          <w:tr>
+            <w:tc>
+              <w:tcPr>
+                <w:tcW w:w="7221" w:type="dxa"/>
+                <w:tcMar>
+                  <w:top w:w="216" w:type="dxa"/>
+                  <w:left w:w="115" w:type="dxa"/>
+                  <w:bottom w:w="216" w:type="dxa"/>
+                  <w:right w:w="115" w:type="dxa"/>
+                </w:tcMar>
+              </w:tcPr>
+              <w:p>
+                <w:pPr>
+                  <w:pStyle w:val="NoSpacing"/>
+                  <w:rPr>
+                    <w:color w:val="595959" w:themeColor="text1" w:themeTint="A6"/>
+                    <w:sz w:val="28"/>
+                    <w:szCs w:val="28"/>
+                  </w:rPr>
+                </w:pPr>
+                <w:sdt>
+                  <w:sdtPr>
+                    <w:rPr>
+                      <w:color w:val="595959" w:themeColor="text1" w:themeTint="A6"/>
+                      <w:sz w:val="28"/>
+                      <w:szCs w:val="28"/>
+                    </w:rPr>
+                    <w:alias w:val="Author"/>
+                    <w:id w:val="13406928"/>
+                    <w:placeholder>
+                      <w:docPart w:val="065484B7BC0543ECB4820CEA454E7FA1"/>
+                    </w:placeholder>
+                    <w:dataBinding w:prefixMappings="xmlns:ns0='http://schemas.openxmlformats.org/package/2006/metadata/core-properties' xmlns:ns1='http://purl.org/dc/elements/1.1/'" w:xpath="/ns0:coreProperties[1]/ns1:creator[1]" w:storeItemID="{6C3C8BC8-F283-45AE-878A-BAB7291924A1}"/>
+                    <w:text/>
+                  </w:sdtPr>
+                  <w:sdtContent>
+                    <w:r>
+                      <w:rPr>
+                        <w:color w:val="595959" w:themeColor="text1" w:themeTint="A6"/>
+                        <w:sz w:val="28"/>
+                        <w:szCs w:val="28"/>
+                      </w:rPr>
+                      <w:t>Simone Scisciola</w:t>
+                    </w:r>
+                    <w:r>
+                      <w:rPr>
+                        <w:color w:val="595959" w:themeColor="text1" w:themeTint="A6"/>
+                        <w:sz w:val="28"/>
+                        <w:szCs w:val="28"/>
+                      </w:rPr>
+                      <w:t xml:space="preserve"> – N86004025</w:t>
+                    </w:r>
+                  </w:sdtContent>
+                </w:sdt>
+                <w:r>
+                  <w:rPr>
+                    <w:color w:val="595959" w:themeColor="text1" w:themeTint="A6"/>
+                    <w:sz w:val="28"/>
+                    <w:szCs w:val="28"/>
+                  </w:rPr>
+                  <w:t xml:space="preserve"> </w:t>
+                </w:r>
+              </w:p>
+              <w:p>
+                <w:pPr>
+                  <w:pStyle w:val="NoSpacing"/>
+                  <w:rPr>
+                    <w:color w:val="156082" w:themeColor="accent1"/>
+                  </w:rPr>
+                </w:pPr>
+                <w:r>
+                  <w:rPr>
+                    <w:color w:val="595959" w:themeColor="text1" w:themeTint="A6"/>
+                    <w:sz w:val="28"/>
+                    <w:szCs w:val="28"/>
+                  </w:rPr>
+                  <w:t>Luca Cardone – N86004038</w:t>
+                </w:r>
+              </w:p>
+            </w:tc>
+          </w:tr>
+        </w:tbl>
+        <w:p>
+          <w:pPr>
+            <w:jc w:val="left"/>
+            <w:rPr>
+              <w:rFonts w:asciiTheme="majorHAnsi" w:eastAsiaTheme="majorEastAsia" w:hAnsiTheme="majorHAnsi" w:cstheme="majorBidi"/>
+              <w:spacing w:val="-10"/>
+              <w:kern w:val="28"/>
+              <w:sz w:val="56"/>
+              <w:szCs w:val="56"/>
+            </w:rPr>
+          </w:pPr>
+          <w:r>
+            <w:br w:type="page"/>
+          </w:r>
+        </w:p>
+      </w:sdtContent>
+    </w:sdt>
     <w:p>
       <w:pPr>
         <w:pStyle w:val="Title"/>
       </w:pPr>
       <w:r>
+        <w:lastRenderedPageBreak/>
         <w:t>DOCUMENTO DI PROGETTO</w:t>
       </w:r>
       <w:r>
@@ -58,7 +343,23 @@
         </w:numPr>
       </w:pPr>
       <w:r>
-        <w:t xml:space="preserve">Un backend in C che espone servizi su socket TCP </w:t>
+        <w:t xml:space="preserve">Un </w:t>
+      </w:r>
+      <w:proofErr w:type="spellStart"/>
+      <w:r>
+        <w:t>backend</w:t>
+      </w:r>
+      <w:proofErr w:type="spellEnd"/>
+      <w:r>
+        <w:t xml:space="preserve"> in C che espone servizi su </w:t>
+      </w:r>
+      <w:proofErr w:type="spellStart"/>
+      <w:r>
+        <w:t>socket</w:t>
+      </w:r>
+      <w:proofErr w:type="spellEnd"/>
+      <w:r>
+        <w:t xml:space="preserve"> TCP </w:t>
       </w:r>
       <w:bookmarkStart w:id="0" w:name="_Hlk212984360"/>
       <w:r>
@@ -81,10 +382,23 @@
         <w:t>Un</w:t>
       </w:r>
       <w:r>
-        <w:t xml:space="preserve"> bridge in Express che traduce tra WebSocket e </w:t>
-      </w:r>
-      <w:r>
-        <w:t xml:space="preserve">socket </w:t>
+        <w:t xml:space="preserve"> bridge in Express che traduce tra </w:t>
+      </w:r>
+      <w:proofErr w:type="spellStart"/>
+      <w:r>
+        <w:t>WebSocket</w:t>
+      </w:r>
+      <w:proofErr w:type="spellEnd"/>
+      <w:r>
+        <w:t xml:space="preserve"> e </w:t>
+      </w:r>
+      <w:proofErr w:type="spellStart"/>
+      <w:r>
+        <w:t>socket</w:t>
+      </w:r>
+      <w:proofErr w:type="spellEnd"/>
+      <w:r>
+        <w:t xml:space="preserve"> </w:t>
       </w:r>
       <w:r>
         <w:t>TCP</w:t>
@@ -108,7 +422,23 @@
         <w:t>U</w:t>
       </w:r>
       <w:r>
-        <w:t>n frontend web in Angular 20</w:t>
+        <w:t xml:space="preserve">n </w:t>
+      </w:r>
+      <w:proofErr w:type="spellStart"/>
+      <w:r>
+        <w:t>frontend</w:t>
+      </w:r>
+      <w:proofErr w:type="spellEnd"/>
+      <w:r>
+        <w:t xml:space="preserve"> web in </w:t>
+      </w:r>
+      <w:proofErr w:type="spellStart"/>
+      <w:r>
+        <w:t>Angular</w:t>
+      </w:r>
+      <w:proofErr w:type="spellEnd"/>
+      <w:r>
+        <w:t xml:space="preserve"> 20</w:t>
       </w:r>
       <w:r>
         <w:t xml:space="preserve"> (Lato client)</w:t>
@@ -119,7 +449,15 @@
     </w:p>
     <w:p>
       <w:r>
-        <w:t>L’intero stack è orchestrato con Docker e Docker Compose</w:t>
+        <w:t xml:space="preserve">L’intero </w:t>
+      </w:r>
+      <w:proofErr w:type="spellStart"/>
+      <w:r>
+        <w:t>stack</w:t>
+      </w:r>
+      <w:proofErr w:type="spellEnd"/>
+      <w:r>
+        <w:t xml:space="preserve"> è orchestrato con Docker e Docker Compose</w:t>
       </w:r>
       <w:r>
         <w:t xml:space="preserve">. Inoltre, ci </w:t>
@@ -128,7 +466,15 @@
         <w:t>si è</w:t>
       </w:r>
       <w:r>
-        <w:t xml:space="preserve"> avvalsi di NGINX per servire il frontend tramite container. </w:t>
+        <w:t xml:space="preserve"> avvalsi di NGINX per servire il </w:t>
+      </w:r>
+      <w:proofErr w:type="spellStart"/>
+      <w:r>
+        <w:t>frontend</w:t>
+      </w:r>
+      <w:proofErr w:type="spellEnd"/>
+      <w:r>
+        <w:t xml:space="preserve"> tramite container. </w:t>
       </w:r>
       <w:r>
         <w:t xml:space="preserve">Sono stati predisposti </w:t>
@@ -157,13 +503,53 @@
         <w:t xml:space="preserve">è stato effettuato </w:t>
       </w:r>
       <w:r>
-        <w:t>in un ambiente DevContainer integrato con Visual Studio Code.</w:t>
+        <w:t xml:space="preserve">in un ambiente </w:t>
+      </w:r>
+      <w:proofErr w:type="spellStart"/>
+      <w:r>
+        <w:t>DevContainer</w:t>
+      </w:r>
+      <w:proofErr w:type="spellEnd"/>
+      <w:r>
+        <w:t xml:space="preserve"> integrato con Visual Studio Code.</w:t>
       </w:r>
       <w:r>
         <w:t xml:space="preserve"> Inoltre, per </w:t>
       </w:r>
       <w:r>
-        <w:t xml:space="preserve">permettere un miglior sviluppo in team, ci siamo avvalsi dello strumento di versioning git. L’intero progetto è in una repository remota hostata </w:t>
+        <w:t xml:space="preserve">permettere un miglior sviluppo in </w:t>
+      </w:r>
+      <w:proofErr w:type="gramStart"/>
+      <w:r>
+        <w:t>team</w:t>
+      </w:r>
+      <w:proofErr w:type="gramEnd"/>
+      <w:r>
+        <w:t xml:space="preserve">, ci siamo avvalsi dello strumento di </w:t>
+      </w:r>
+      <w:proofErr w:type="spellStart"/>
+      <w:r>
+        <w:t>versioning</w:t>
+      </w:r>
+      <w:proofErr w:type="spellEnd"/>
+      <w:r>
+        <w:t xml:space="preserve"> </w:t>
+      </w:r>
+      <w:proofErr w:type="spellStart"/>
+      <w:r>
+        <w:t>git</w:t>
+      </w:r>
+      <w:proofErr w:type="spellEnd"/>
+      <w:r>
+        <w:t xml:space="preserve">. L’intero progetto è in una repository remota </w:t>
+      </w:r>
+      <w:proofErr w:type="spellStart"/>
+      <w:r>
+        <w:t>hostata</w:t>
+      </w:r>
+      <w:proofErr w:type="spellEnd"/>
+      <w:r>
+        <w:t xml:space="preserve"> </w:t>
       </w:r>
       <w:r>
         <w:t>da</w:t>
@@ -209,7 +595,15 @@
         <w:t xml:space="preserve">Permetta una </w:t>
       </w:r>
       <w:r>
-        <w:t>comunicazione end-to-end tra browser e backend C</w:t>
+        <w:t xml:space="preserve">comunicazione end-to-end tra browser e </w:t>
+      </w:r>
+      <w:proofErr w:type="spellStart"/>
+      <w:r>
+        <w:t>backend</w:t>
+      </w:r>
+      <w:proofErr w:type="spellEnd"/>
+      <w:r>
+        <w:t xml:space="preserve"> C</w:t>
       </w:r>
       <w:r>
         <w:t>;</w:t>
@@ -227,8 +621,13 @@
         <w:t>S</w:t>
       </w:r>
       <w:r>
-        <w:t>ia semplice da avviare e sviluppare in team</w:t>
-      </w:r>
+        <w:t xml:space="preserve">ia semplice da avviare e sviluppare in </w:t>
+      </w:r>
+      <w:proofErr w:type="gramStart"/>
+      <w:r>
+        <w:t>team</w:t>
+      </w:r>
+      <w:proofErr w:type="gramEnd"/>
       <w:r>
         <w:t>;</w:t>
       </w:r>
@@ -302,13 +701,37 @@
         <w:t>A</w:t>
       </w:r>
       <w:r>
-        <w:t xml:space="preserve">pplicazione Angular 20 scritta in TypeScript; comunica </w:t>
+        <w:t xml:space="preserve">pplicazione </w:t>
+      </w:r>
+      <w:proofErr w:type="spellStart"/>
+      <w:r>
+        <w:t>Angular</w:t>
+      </w:r>
+      <w:proofErr w:type="spellEnd"/>
+      <w:r>
+        <w:t xml:space="preserve"> 20 scritta in </w:t>
+      </w:r>
+      <w:proofErr w:type="spellStart"/>
+      <w:r>
+        <w:t>TypeScript</w:t>
+      </w:r>
+      <w:proofErr w:type="spellEnd"/>
+      <w:r>
+        <w:t xml:space="preserve">; comunica </w:t>
       </w:r>
       <w:r>
         <w:t xml:space="preserve">con messaggi JSON </w:t>
       </w:r>
       <w:r>
-        <w:t xml:space="preserve">via WebSocket </w:t>
+        <w:t xml:space="preserve">via </w:t>
+      </w:r>
+      <w:proofErr w:type="spellStart"/>
+      <w:r>
+        <w:t>WebSocket</w:t>
+      </w:r>
+      <w:proofErr w:type="spellEnd"/>
+      <w:r>
+        <w:t xml:space="preserve"> </w:t>
       </w:r>
       <w:r>
         <w:t>con</w:t>
@@ -329,7 +752,23 @@
         <w:t>È</w:t>
       </w:r>
       <w:r>
-        <w:t xml:space="preserve"> nella docker network di “frontend”.</w:t>
+        <w:t xml:space="preserve"> nella </w:t>
+      </w:r>
+      <w:proofErr w:type="spellStart"/>
+      <w:r>
+        <w:t>docker</w:t>
+      </w:r>
+      <w:proofErr w:type="spellEnd"/>
+      <w:r>
+        <w:t xml:space="preserve"> network di “</w:t>
+      </w:r>
+      <w:proofErr w:type="spellStart"/>
+      <w:r>
+        <w:t>frontend</w:t>
+      </w:r>
+      <w:proofErr w:type="spellEnd"/>
+      <w:r>
+        <w:t>”.</w:t>
       </w:r>
     </w:p>
     <w:p>
@@ -359,13 +798,37 @@
         <w:t xml:space="preserve">; </w:t>
       </w:r>
       <w:r>
-        <w:t xml:space="preserve">espone un server WebSocket verso il browser e mantiene connessioni TCP </w:t>
-      </w:r>
-      <w:r>
-        <w:t xml:space="preserve">tramite socket </w:t>
-      </w:r>
-      <w:r>
-        <w:t xml:space="preserve">verso il backend C; si occupa </w:t>
+        <w:t xml:space="preserve">espone un server </w:t>
+      </w:r>
+      <w:proofErr w:type="spellStart"/>
+      <w:r>
+        <w:t>WebSocket</w:t>
+      </w:r>
+      <w:proofErr w:type="spellEnd"/>
+      <w:r>
+        <w:t xml:space="preserve"> verso il browser e mantiene connessioni TCP </w:t>
+      </w:r>
+      <w:r>
+        <w:t xml:space="preserve">tramite </w:t>
+      </w:r>
+      <w:proofErr w:type="spellStart"/>
+      <w:r>
+        <w:t>socket</w:t>
+      </w:r>
+      <w:proofErr w:type="spellEnd"/>
+      <w:r>
+        <w:t xml:space="preserve"> </w:t>
+      </w:r>
+      <w:r>
+        <w:t xml:space="preserve">verso il </w:t>
+      </w:r>
+      <w:proofErr w:type="spellStart"/>
+      <w:r>
+        <w:t>backend</w:t>
+      </w:r>
+      <w:proofErr w:type="spellEnd"/>
+      <w:r>
+        <w:t xml:space="preserve"> C; si occupa </w:t>
       </w:r>
       <w:r>
         <w:t xml:space="preserve">di </w:t>
@@ -386,7 +849,23 @@
         <w:t>È</w:t>
       </w:r>
       <w:r>
-        <w:t xml:space="preserve"> nella docker network di “backend”.</w:t>
+        <w:t xml:space="preserve"> nella </w:t>
+      </w:r>
+      <w:proofErr w:type="spellStart"/>
+      <w:r>
+        <w:t>docker</w:t>
+      </w:r>
+      <w:proofErr w:type="spellEnd"/>
+      <w:r>
+        <w:t xml:space="preserve"> network di “</w:t>
+      </w:r>
+      <w:proofErr w:type="spellStart"/>
+      <w:r>
+        <w:t>backend</w:t>
+      </w:r>
+      <w:proofErr w:type="spellEnd"/>
+      <w:r>
+        <w:t>”.</w:t>
       </w:r>
     </w:p>
     <w:p>
@@ -404,28 +883,70 @@
         <w:t>S</w:t>
       </w:r>
       <w:r>
-        <w:t>erver in C, multithreade</w:t>
+        <w:t xml:space="preserve">erver in C, </w:t>
+      </w:r>
+      <w:proofErr w:type="spellStart"/>
+      <w:r>
+        <w:t>multithreade</w:t>
       </w:r>
       <w:r>
         <w:t>d</w:t>
       </w:r>
+      <w:proofErr w:type="spellEnd"/>
       <w:r>
         <w:t xml:space="preserve">, che accetta connessioni </w:t>
       </w:r>
-      <w:r>
-        <w:t xml:space="preserve">socket </w:t>
-      </w:r>
-      <w:r>
-        <w:t>TCP, elabora messaggi JSON usando json-c e persiste dati in SQLite.</w:t>
-      </w:r>
+      <w:proofErr w:type="spellStart"/>
+      <w:r>
+        <w:t>socket</w:t>
+      </w:r>
+      <w:proofErr w:type="spellEnd"/>
       <w:r>
         <w:t xml:space="preserve"> </w:t>
       </w:r>
       <w:r>
+        <w:t xml:space="preserve">TCP, elabora messaggi JSON usando </w:t>
+      </w:r>
+      <w:proofErr w:type="spellStart"/>
+      <w:r>
+        <w:t>json</w:t>
+      </w:r>
+      <w:proofErr w:type="spellEnd"/>
+      <w:r>
+        <w:t xml:space="preserve">-c e persiste dati in </w:t>
+      </w:r>
+      <w:proofErr w:type="spellStart"/>
+      <w:r>
+        <w:t>SQLite</w:t>
+      </w:r>
+      <w:proofErr w:type="spellEnd"/>
+      <w:r>
+        <w:t>.</w:t>
+      </w:r>
+      <w:r>
+        <w:t xml:space="preserve"> </w:t>
+      </w:r>
+      <w:r>
         <w:t>È</w:t>
       </w:r>
       <w:r>
-        <w:t xml:space="preserve"> nella docker network di “backend”.</w:t>
+        <w:t xml:space="preserve"> nella </w:t>
+      </w:r>
+      <w:proofErr w:type="spellStart"/>
+      <w:r>
+        <w:t>docker</w:t>
+      </w:r>
+      <w:proofErr w:type="spellEnd"/>
+      <w:r>
+        <w:t xml:space="preserve"> network di “</w:t>
+      </w:r>
+      <w:proofErr w:type="spellStart"/>
+      <w:r>
+        <w:t>backend</w:t>
+      </w:r>
+      <w:proofErr w:type="spellEnd"/>
+      <w:r>
+        <w:t>”.</w:t>
       </w:r>
     </w:p>
     <w:p>
@@ -445,7 +966,23 @@
     </w:p>
     <w:p>
       <w:r>
-        <w:t xml:space="preserve">La scelta di inserire bridge e backend sulla stessa docker network deriva dal fatto che in questo modo è possibile </w:t>
+        <w:t xml:space="preserve">La scelta di inserire bridge e </w:t>
+      </w:r>
+      <w:proofErr w:type="spellStart"/>
+      <w:r>
+        <w:t>backend</w:t>
+      </w:r>
+      <w:proofErr w:type="spellEnd"/>
+      <w:r>
+        <w:t xml:space="preserve"> sulla stessa </w:t>
+      </w:r>
+      <w:proofErr w:type="spellStart"/>
+      <w:r>
+        <w:t>docker</w:t>
+      </w:r>
+      <w:proofErr w:type="spellEnd"/>
+      <w:r>
+        <w:t xml:space="preserve"> network deriva dal fatto che in questo modo è possibile </w:t>
       </w:r>
       <w:r>
         <w:t>sfruttare il D</w:t>
@@ -488,7 +1025,23 @@
         </w:numPr>
       </w:pPr>
       <w:r>
-        <w:t>L’utente si interfaccia al frontend Angular tramite b</w:t>
+        <w:t xml:space="preserve">L’utente si interfaccia al </w:t>
+      </w:r>
+      <w:proofErr w:type="spellStart"/>
+      <w:r>
+        <w:t>frontend</w:t>
+      </w:r>
+      <w:proofErr w:type="spellEnd"/>
+      <w:r>
+        <w:t xml:space="preserve"> </w:t>
+      </w:r>
+      <w:proofErr w:type="spellStart"/>
+      <w:r>
+        <w:t>Angular</w:t>
+      </w:r>
+      <w:proofErr w:type="spellEnd"/>
+      <w:r>
+        <w:t xml:space="preserve"> tramite b</w:t>
       </w:r>
       <w:r>
         <w:t>rowser</w:t>
@@ -505,11 +1058,24 @@
           <w:numId w:val="51"/>
         </w:numPr>
       </w:pPr>
-      <w:r>
-        <w:t xml:space="preserve">Angular </w:t>
-      </w:r>
-      <w:r>
-        <w:t>comunica con il Bridge via WebSocket inviando messaggi JSON</w:t>
+      <w:proofErr w:type="spellStart"/>
+      <w:r>
+        <w:t>Angular</w:t>
+      </w:r>
+      <w:proofErr w:type="spellEnd"/>
+      <w:r>
+        <w:t xml:space="preserve"> </w:t>
+      </w:r>
+      <w:r>
+        <w:t xml:space="preserve">comunica con il Bridge via </w:t>
+      </w:r>
+      <w:proofErr w:type="spellStart"/>
+      <w:r>
+        <w:t>WebSocket</w:t>
+      </w:r>
+      <w:proofErr w:type="spellEnd"/>
+      <w:r>
+        <w:t xml:space="preserve"> inviando messaggi JSON</w:t>
       </w:r>
       <w:r>
         <w:t>,</w:t>
@@ -533,16 +1099,37 @@
         <w:t xml:space="preserve">questi messaggi </w:t>
       </w:r>
       <w:r>
-        <w:t xml:space="preserve">dalla WebSocket </w:t>
+        <w:t xml:space="preserve">dalla </w:t>
+      </w:r>
+      <w:proofErr w:type="spellStart"/>
+      <w:r>
+        <w:t>WebSocket</w:t>
+      </w:r>
+      <w:proofErr w:type="spellEnd"/>
+      <w:r>
+        <w:t xml:space="preserve"> </w:t>
       </w:r>
       <w:r>
         <w:t xml:space="preserve">e li inoltra al </w:t>
       </w:r>
+      <w:proofErr w:type="spellStart"/>
       <w:r>
         <w:t>b</w:t>
       </w:r>
       <w:r>
-        <w:t>ackend C su socket TCP, sempre in formato JSON</w:t>
+        <w:t>ackend</w:t>
+      </w:r>
+      <w:proofErr w:type="spellEnd"/>
+      <w:r>
+        <w:t xml:space="preserve"> C su </w:t>
+      </w:r>
+      <w:proofErr w:type="spellStart"/>
+      <w:r>
+        <w:t>socket</w:t>
+      </w:r>
+      <w:proofErr w:type="spellEnd"/>
+      <w:r>
+        <w:t xml:space="preserve"> TCP, sempre in formato JSON</w:t>
       </w:r>
       <w:r>
         <w:t>,</w:t>
@@ -559,17 +1146,35 @@
       <w:r>
         <w:t xml:space="preserve">Il </w:t>
       </w:r>
+      <w:proofErr w:type="spellStart"/>
       <w:r>
         <w:t>b</w:t>
       </w:r>
       <w:r>
-        <w:t xml:space="preserve">ackend elabora la richiesta, interroga </w:t>
+        <w:t>ackend</w:t>
+      </w:r>
+      <w:proofErr w:type="spellEnd"/>
+      <w:r>
+        <w:t xml:space="preserve"> elabora la richiesta, interroga </w:t>
       </w:r>
       <w:r>
         <w:t xml:space="preserve">il database </w:t>
       </w:r>
-      <w:r>
-        <w:t>SQLite e risponde con JSON che risale il percorso inverso. Mantenere JSON coerente su tutta la catena permette logging omogeneo e facilità di debug.</w:t>
+      <w:proofErr w:type="spellStart"/>
+      <w:r>
+        <w:t>SQLite</w:t>
+      </w:r>
+      <w:proofErr w:type="spellEnd"/>
+      <w:r>
+        <w:t xml:space="preserve"> e risponde con JSON che risale il percorso inverso. Mantenere JSON coerente su tutta la catena permette </w:t>
+      </w:r>
+      <w:proofErr w:type="spellStart"/>
+      <w:r>
+        <w:t>logging</w:t>
+      </w:r>
+      <w:proofErr w:type="spellEnd"/>
+      <w:r>
+        <w:t xml:space="preserve"> omogeneo e facilità di debug.</w:t>
       </w:r>
     </w:p>
     <w:p>
@@ -590,9 +1195,11 @@
       <w:pPr>
         <w:pStyle w:val="Heading2"/>
       </w:pPr>
+      <w:proofErr w:type="spellStart"/>
       <w:r>
         <w:t>Backend</w:t>
       </w:r>
+      <w:proofErr w:type="spellEnd"/>
     </w:p>
     <w:p>
       <w:pPr>
@@ -650,12 +1257,25 @@
         <w:pStyle w:val="Heading3"/>
       </w:pPr>
       <w:r>
-        <w:t>Threading con pthreads</w:t>
-      </w:r>
+        <w:t xml:space="preserve">Threading con </w:t>
+      </w:r>
+      <w:proofErr w:type="spellStart"/>
+      <w:r>
+        <w:t>pthreads</w:t>
+      </w:r>
+      <w:proofErr w:type="spellEnd"/>
     </w:p>
     <w:p>
       <w:r>
-        <w:t>Gestire client multipli tramite thread p</w:t>
+        <w:t xml:space="preserve">Gestire client multipli tramite </w:t>
+      </w:r>
+      <w:proofErr w:type="spellStart"/>
+      <w:r>
+        <w:t>thread</w:t>
+      </w:r>
+      <w:proofErr w:type="spellEnd"/>
+      <w:r>
+        <w:t xml:space="preserve"> p</w:t>
       </w:r>
       <w:r>
         <w:t>ermette</w:t>
@@ -666,14 +1286,24 @@
       <w:r>
         <w:t xml:space="preserve">al </w:t>
       </w:r>
+      <w:proofErr w:type="spellStart"/>
       <w:r>
         <w:t>backend</w:t>
       </w:r>
+      <w:proofErr w:type="spellEnd"/>
       <w:r>
         <w:t xml:space="preserve"> di servire più connessioni simultanee con bassa latenza</w:t>
       </w:r>
       <w:r>
-        <w:t xml:space="preserve">, dato che istanziare un nuovo thread è molto più veloce rispetto al creare un sottoprocesso. </w:t>
+        <w:t xml:space="preserve">, dato che istanziare un nuovo </w:t>
+      </w:r>
+      <w:proofErr w:type="spellStart"/>
+      <w:r>
+        <w:t>thread</w:t>
+      </w:r>
+      <w:proofErr w:type="spellEnd"/>
+      <w:r>
+        <w:t xml:space="preserve"> è molto più veloce rispetto al creare un sottoprocesso. </w:t>
       </w:r>
     </w:p>
     <w:p>
@@ -687,7 +1317,15 @@
         <w:t>, con la</w:t>
       </w:r>
       <w:r>
-        <w:t xml:space="preserve"> possibilità di evolvere in un thread pool per carichi maggiori.</w:t>
+        <w:t xml:space="preserve"> possibilità di evolvere in un </w:t>
+      </w:r>
+      <w:proofErr w:type="spellStart"/>
+      <w:r>
+        <w:t>thread</w:t>
+      </w:r>
+      <w:proofErr w:type="spellEnd"/>
+      <w:r>
+        <w:t xml:space="preserve"> pool per carichi maggiori.</w:t>
       </w:r>
     </w:p>
     <w:p>
@@ -697,8 +1335,13 @@
       <w:r>
         <w:t xml:space="preserve">JSON con </w:t>
       </w:r>
-      <w:r>
-        <w:t>json-c</w:t>
+      <w:proofErr w:type="spellStart"/>
+      <w:r>
+        <w:t>json</w:t>
+      </w:r>
+      <w:proofErr w:type="spellEnd"/>
+      <w:r>
+        <w:t>-c</w:t>
       </w:r>
     </w:p>
     <w:p>
@@ -712,7 +1355,15 @@
         <w:t>ormato leggero e leggibile per rappresentare dati strutturati, ampiamente usato per lo scambio di informazioni tra client e server.</w:t>
       </w:r>
       <w:r>
-        <w:t xml:space="preserve"> La scelta di usare la libreria json-c è motivata dal fatto che </w:t>
+        <w:t xml:space="preserve"> La scelta di usare la libreria </w:t>
+      </w:r>
+      <w:proofErr w:type="spellStart"/>
+      <w:r>
+        <w:t>json</w:t>
+      </w:r>
+      <w:proofErr w:type="spellEnd"/>
+      <w:r>
+        <w:t xml:space="preserve">-c è motivata dal fatto che </w:t>
       </w:r>
       <w:r>
         <w:t xml:space="preserve">è </w:t>
@@ -775,13 +1426,20 @@
       <w:r>
         <w:t xml:space="preserve">embedded </w:t>
       </w:r>
+      <w:proofErr w:type="spellStart"/>
       <w:r>
         <w:t>SQLite</w:t>
       </w:r>
+      <w:proofErr w:type="spellEnd"/>
     </w:p>
     <w:p>
-      <w:r>
-        <w:t>SQLite è un s</w:t>
+      <w:proofErr w:type="spellStart"/>
+      <w:r>
+        <w:t>SQLite</w:t>
+      </w:r>
+      <w:proofErr w:type="spellEnd"/>
+      <w:r>
+        <w:t xml:space="preserve"> è un s</w:t>
       </w:r>
       <w:r>
         <w:t>istema di gestione dati integrato direttamente nell'applicazione, che non richiede un server esterno e salva i dati in un file locale.</w:t>
@@ -792,7 +1450,15 @@
         <w:t>La scelta di usare un database embedded</w:t>
       </w:r>
       <w:r>
-        <w:t>, come SQLite,</w:t>
+        <w:t xml:space="preserve">, come </w:t>
+      </w:r>
+      <w:proofErr w:type="spellStart"/>
+      <w:r>
+        <w:t>SQLite</w:t>
+      </w:r>
+      <w:proofErr w:type="spellEnd"/>
+      <w:r>
+        <w:t>,</w:t>
       </w:r>
       <w:r>
         <w:t xml:space="preserve"> è </w:t>
@@ -801,7 +1467,15 @@
         <w:t>motivata dal fatto che in questo modo è stato possibile integrare un database potente ed efficiente</w:t>
       </w:r>
       <w:r>
-        <w:t xml:space="preserve"> per applicazioni embed e locali</w:t>
+        <w:t xml:space="preserve"> per applicazioni </w:t>
+      </w:r>
+      <w:proofErr w:type="spellStart"/>
+      <w:r>
+        <w:t>embed</w:t>
+      </w:r>
+      <w:proofErr w:type="spellEnd"/>
+      <w:r>
+        <w:t xml:space="preserve"> e locali</w:t>
       </w:r>
       <w:r>
         <w:t xml:space="preserve">, </w:t>
@@ -816,7 +1490,15 @@
         <w:t>.</w:t>
       </w:r>
       <w:r>
-        <w:t xml:space="preserve"> Inoltre, SQLite rispetta le proprietà ACID</w:t>
+        <w:t xml:space="preserve"> Inoltre, </w:t>
+      </w:r>
+      <w:proofErr w:type="spellStart"/>
+      <w:r>
+        <w:t>SQLite</w:t>
+      </w:r>
+      <w:proofErr w:type="spellEnd"/>
+      <w:r>
+        <w:t xml:space="preserve"> rispetta le proprietà ACID</w:t>
       </w:r>
       <w:r>
         <w:t xml:space="preserve"> (atomicità, consistenza, isolamento, persistenza)</w:t>
@@ -831,7 +1513,15 @@
         <w:t>problematiche di</w:t>
       </w:r>
       <w:r>
-        <w:t xml:space="preserve"> race conditions.</w:t>
+        <w:t xml:space="preserve"> race </w:t>
+      </w:r>
+      <w:proofErr w:type="spellStart"/>
+      <w:r>
+        <w:t>conditions</w:t>
+      </w:r>
+      <w:proofErr w:type="spellEnd"/>
+      <w:r>
+        <w:t>.</w:t>
       </w:r>
     </w:p>
     <w:p>
@@ -851,8 +1541,13 @@
       </w:r>
     </w:p>
     <w:p>
-      <w:r>
-        <w:t xml:space="preserve">Node è una </w:t>
+      <w:proofErr w:type="spellStart"/>
+      <w:r>
+        <w:t>Node</w:t>
+      </w:r>
+      <w:proofErr w:type="spellEnd"/>
+      <w:r>
+        <w:t xml:space="preserve"> è una </w:t>
       </w:r>
       <w:r>
         <w:t>p</w:t>
@@ -876,7 +1571,15 @@
         <w:t xml:space="preserve"> </w:t>
       </w:r>
       <w:r>
-        <w:t>per costruire API e gestire richieste HTTP/WebSocket in modo rapido ed efficiente.</w:t>
+        <w:t>per costruire API e gestire richieste HTTP/</w:t>
+      </w:r>
+      <w:proofErr w:type="spellStart"/>
+      <w:r>
+        <w:t>WebSocket</w:t>
+      </w:r>
+      <w:proofErr w:type="spellEnd"/>
+      <w:r>
+        <w:t xml:space="preserve"> in modo rapido ed efficiente.</w:t>
       </w:r>
     </w:p>
     <w:p>
@@ -885,13 +1588,34 @@
         <w:t>Poiché i</w:t>
       </w:r>
       <w:r>
-        <w:t xml:space="preserve"> browser non supportano socket TCP raw</w:t>
-      </w:r>
+        <w:t xml:space="preserve"> browser non supportano </w:t>
+      </w:r>
+      <w:proofErr w:type="spellStart"/>
+      <w:r>
+        <w:t>socket</w:t>
+      </w:r>
+      <w:proofErr w:type="spellEnd"/>
+      <w:r>
+        <w:t xml:space="preserve"> TCP </w:t>
+      </w:r>
+      <w:proofErr w:type="spellStart"/>
+      <w:r>
+        <w:t>raw</w:t>
+      </w:r>
+      <w:proofErr w:type="spellEnd"/>
       <w:r>
         <w:t xml:space="preserve">, si è reso necessario un </w:t>
       </w:r>
       <w:r>
-        <w:t xml:space="preserve">adattatore WebSocket </w:t>
+        <w:t xml:space="preserve">adattatore </w:t>
+      </w:r>
+      <w:proofErr w:type="spellStart"/>
+      <w:r>
+        <w:t>WebSocket</w:t>
+      </w:r>
+      <w:proofErr w:type="spellEnd"/>
+      <w:r>
+        <w:t xml:space="preserve"> </w:t>
       </w:r>
       <w:r>
         <w:t>a</w:t>
@@ -899,8 +1623,13 @@
       <w:r>
         <w:t xml:space="preserve"> </w:t>
       </w:r>
-      <w:r>
-        <w:t xml:space="preserve">socket </w:t>
+      <w:proofErr w:type="spellStart"/>
+      <w:r>
+        <w:t>socket</w:t>
+      </w:r>
+      <w:proofErr w:type="spellEnd"/>
+      <w:r>
+        <w:t xml:space="preserve"> </w:t>
       </w:r>
       <w:r>
         <w:t>TCP</w:t>
@@ -914,9 +1643,19 @@
       <w:r>
         <w:t xml:space="preserve"> </w:t>
       </w:r>
-      <w:r>
-        <w:t>Node è ideale per I/O asincrono e WebSocket</w:t>
-      </w:r>
+      <w:proofErr w:type="spellStart"/>
+      <w:r>
+        <w:t>Node</w:t>
+      </w:r>
+      <w:proofErr w:type="spellEnd"/>
+      <w:r>
+        <w:t xml:space="preserve"> è ideale per I/O asincrono e </w:t>
+      </w:r>
+      <w:proofErr w:type="spellStart"/>
+      <w:r>
+        <w:t>WebSocket</w:t>
+      </w:r>
+      <w:proofErr w:type="spellEnd"/>
       <w:r>
         <w:t xml:space="preserve">, permettendo uno </w:t>
       </w:r>
@@ -927,7 +1666,23 @@
         <w:t>e con</w:t>
       </w:r>
       <w:r>
-        <w:t xml:space="preserve"> ampio ecosistema per utilità (logger, healthcheck, autenticazione</w:t>
+        <w:t xml:space="preserve"> ampio ecosistema per utilità (</w:t>
+      </w:r>
+      <w:proofErr w:type="spellStart"/>
+      <w:r>
+        <w:t>logger</w:t>
+      </w:r>
+      <w:proofErr w:type="spellEnd"/>
+      <w:r>
+        <w:t xml:space="preserve">, </w:t>
+      </w:r>
+      <w:proofErr w:type="spellStart"/>
+      <w:r>
+        <w:t>healthcheck</w:t>
+      </w:r>
+      <w:proofErr w:type="spellEnd"/>
+      <w:r>
+        <w:t>, autenticazione</w:t>
       </w:r>
       <w:r>
         <w:t>)</w:t>
@@ -940,31 +1695,58 @@
       <w:pPr>
         <w:pStyle w:val="Heading2"/>
       </w:pPr>
+      <w:proofErr w:type="spellStart"/>
       <w:r>
         <w:t>Frontend</w:t>
       </w:r>
+      <w:proofErr w:type="spellEnd"/>
     </w:p>
     <w:p>
       <w:pPr>
         <w:pStyle w:val="Heading3"/>
       </w:pPr>
+      <w:proofErr w:type="spellStart"/>
       <w:r>
         <w:t>Angular</w:t>
       </w:r>
+      <w:proofErr w:type="spellEnd"/>
     </w:p>
     <w:p>
-      <w:r>
-        <w:t>Angular è un f</w:t>
-      </w:r>
-      <w:r>
-        <w:t xml:space="preserve">ramework frontend </w:t>
-      </w:r>
-      <w:r>
-        <w:t xml:space="preserve">opinionated, </w:t>
-      </w:r>
-      <w:r>
-        <w:t>basato su TypeScript</w:t>
-      </w:r>
+      <w:proofErr w:type="spellStart"/>
+      <w:r>
+        <w:t>Angular</w:t>
+      </w:r>
+      <w:proofErr w:type="spellEnd"/>
+      <w:r>
+        <w:t xml:space="preserve"> è un f</w:t>
+      </w:r>
+      <w:r>
+        <w:t xml:space="preserve">ramework </w:t>
+      </w:r>
+      <w:proofErr w:type="spellStart"/>
+      <w:r>
+        <w:t>frontend</w:t>
+      </w:r>
+      <w:proofErr w:type="spellEnd"/>
+      <w:r>
+        <w:t xml:space="preserve"> </w:t>
+      </w:r>
+      <w:proofErr w:type="spellStart"/>
+      <w:r>
+        <w:t>opinionated</w:t>
+      </w:r>
+      <w:proofErr w:type="spellEnd"/>
+      <w:r>
+        <w:t xml:space="preserve">, </w:t>
+      </w:r>
+      <w:r>
+        <w:t xml:space="preserve">basato su </w:t>
+      </w:r>
+      <w:proofErr w:type="spellStart"/>
+      <w:r>
+        <w:t>TypeScript</w:t>
+      </w:r>
+      <w:proofErr w:type="spellEnd"/>
       <w:r>
         <w:t xml:space="preserve"> e</w:t>
       </w:r>
@@ -974,23 +1756,51 @@
     </w:p>
     <w:p>
       <w:r>
-        <w:t xml:space="preserve">Scegliere Angular ha permesso di costruire un </w:t>
-      </w:r>
-      <w:r>
-        <w:t>frontend strutturato e manutenibile</w:t>
-      </w:r>
+        <w:t xml:space="preserve">Scegliere </w:t>
+      </w:r>
+      <w:proofErr w:type="spellStart"/>
+      <w:r>
+        <w:t>Angular</w:t>
+      </w:r>
+      <w:proofErr w:type="spellEnd"/>
+      <w:r>
+        <w:t xml:space="preserve"> ha permesso di costruire un </w:t>
+      </w:r>
+      <w:proofErr w:type="spellStart"/>
+      <w:r>
+        <w:t>frontend</w:t>
+      </w:r>
+      <w:proofErr w:type="spellEnd"/>
+      <w:r>
+        <w:t xml:space="preserve"> strutturato e </w:t>
+      </w:r>
+      <w:proofErr w:type="spellStart"/>
+      <w:r>
+        <w:t>manutenibile</w:t>
+      </w:r>
+      <w:proofErr w:type="spellEnd"/>
       <w:r>
         <w:t xml:space="preserve">, che grazie a </w:t>
       </w:r>
-      <w:r>
-        <w:t xml:space="preserve">TypeScript </w:t>
+      <w:proofErr w:type="spellStart"/>
+      <w:r>
+        <w:t>TypeScript</w:t>
+      </w:r>
+      <w:proofErr w:type="spellEnd"/>
+      <w:r>
+        <w:t xml:space="preserve"> </w:t>
       </w:r>
       <w:r>
         <w:t>(</w:t>
       </w:r>
       <w:r>
-        <w:t>un superset</w:t>
-      </w:r>
+        <w:t xml:space="preserve">un </w:t>
+      </w:r>
+      <w:proofErr w:type="spellStart"/>
+      <w:r>
+        <w:t>superset</w:t>
+      </w:r>
+      <w:proofErr w:type="spellEnd"/>
       <w:r>
         <w:t xml:space="preserve"> </w:t>
       </w:r>
@@ -1004,7 +1814,23 @@
         <w:t>migliora la qualità del codice</w:t>
       </w:r>
       <w:r>
-        <w:t xml:space="preserve"> e facilita la gestione di UI complesse. Inoltre, un framework opinionated mette a disposizione avanzati tooling a supporto.</w:t>
+        <w:t xml:space="preserve"> e facilita la gestione di UI complesse. Inoltre, un framework </w:t>
+      </w:r>
+      <w:proofErr w:type="spellStart"/>
+      <w:r>
+        <w:t>opinionated</w:t>
+      </w:r>
+      <w:proofErr w:type="spellEnd"/>
+      <w:r>
+        <w:t xml:space="preserve"> mette a disposizione avanzati </w:t>
+      </w:r>
+      <w:proofErr w:type="spellStart"/>
+      <w:r>
+        <w:t>tooling</w:t>
+      </w:r>
+      <w:proofErr w:type="spellEnd"/>
+      <w:r>
+        <w:t xml:space="preserve"> a supporto.</w:t>
       </w:r>
     </w:p>
     <w:p>
@@ -1020,7 +1846,15 @@
         <w:t xml:space="preserve">Sass è un’estensione </w:t>
       </w:r>
       <w:r>
-        <w:t>del CSS che introduce funzionalità avanzate come variabili, mixin e nesting</w:t>
+        <w:t xml:space="preserve">del CSS che introduce funzionalità avanzate come variabili, </w:t>
+      </w:r>
+      <w:proofErr w:type="spellStart"/>
+      <w:r>
+        <w:t>mixin</w:t>
+      </w:r>
+      <w:proofErr w:type="spellEnd"/>
+      <w:r>
+        <w:t xml:space="preserve"> e nesting</w:t>
       </w:r>
       <w:r>
         <w:t>.</w:t>
@@ -1144,8 +1978,21 @@
       <w:r>
         <w:t xml:space="preserve">In questo modo, è possibile riprodurre lo stesso ambiente in modo isolato e semplice. Qualsiasi membro </w:t>
       </w:r>
-      <w:r>
-        <w:t>del team può avviare lo stack con pochi comandi</w:t>
+      <w:proofErr w:type="gramStart"/>
+      <w:r>
+        <w:t>del team</w:t>
+      </w:r>
+      <w:proofErr w:type="gramEnd"/>
+      <w:r>
+        <w:t xml:space="preserve"> può avviare lo </w:t>
+      </w:r>
+      <w:proofErr w:type="spellStart"/>
+      <w:r>
+        <w:t>stack</w:t>
+      </w:r>
+      <w:proofErr w:type="spellEnd"/>
+      <w:r>
+        <w:t xml:space="preserve"> con pochi comandi</w:t>
       </w:r>
       <w:r>
         <w:t>.</w:t>
@@ -1155,13 +2002,20 @@
       <w:pPr>
         <w:pStyle w:val="Heading2"/>
       </w:pPr>
+      <w:proofErr w:type="spellStart"/>
       <w:r>
         <w:t>DevContainer</w:t>
       </w:r>
+      <w:proofErr w:type="spellEnd"/>
     </w:p>
     <w:p>
-      <w:r>
-        <w:t xml:space="preserve">DevContainer è </w:t>
+      <w:proofErr w:type="spellStart"/>
+      <w:r>
+        <w:t>DevContainer</w:t>
+      </w:r>
+      <w:proofErr w:type="spellEnd"/>
+      <w:r>
+        <w:t xml:space="preserve"> è </w:t>
       </w:r>
       <w:r>
         <w:t>un a</w:t>
@@ -1173,7 +2027,15 @@
         <w:t>ainer</w:t>
       </w:r>
       <w:r>
-        <w:t xml:space="preserve">izzato, integrato con Visual Studio Code, che garantisce coerenza tra i membri del team e semplifica </w:t>
+        <w:t xml:space="preserve">izzato, integrato con Visual Studio Code, che garantisce coerenza tra i membri </w:t>
+      </w:r>
+      <w:proofErr w:type="gramStart"/>
+      <w:r>
+        <w:t>del team</w:t>
+      </w:r>
+      <w:proofErr w:type="gramEnd"/>
+      <w:r>
+        <w:t xml:space="preserve"> e semplifica </w:t>
       </w:r>
       <w:r>
         <w:t>la configurazione iniziale del progetto in modalità sviluppo</w:t>
@@ -1184,7 +2046,15 @@
     </w:p>
     <w:p>
       <w:r>
-        <w:t xml:space="preserve">Con DevContainer, </w:t>
+        <w:t xml:space="preserve">Con </w:t>
+      </w:r>
+      <w:proofErr w:type="spellStart"/>
+      <w:r>
+        <w:t>DevContainer</w:t>
+      </w:r>
+      <w:proofErr w:type="spellEnd"/>
+      <w:r>
+        <w:t xml:space="preserve">, </w:t>
       </w:r>
       <w:r>
         <w:t>qualsiasi membro</w:t>
@@ -1201,9 +2071,11 @@
       <w:r>
         <w:t xml:space="preserve">usufruire delle stesse </w:t>
       </w:r>
+      <w:proofErr w:type="spellStart"/>
       <w:r>
         <w:t>toolchain</w:t>
       </w:r>
+      <w:proofErr w:type="spellEnd"/>
       <w:r>
         <w:t>.</w:t>
       </w:r>
@@ -1212,22 +2084,53 @@
       <w:pPr>
         <w:pStyle w:val="Heading2"/>
       </w:pPr>
+      <w:proofErr w:type="spellStart"/>
       <w:r>
         <w:lastRenderedPageBreak/>
         <w:t>Git</w:t>
       </w:r>
+      <w:proofErr w:type="spellEnd"/>
     </w:p>
     <w:p>
-      <w:r>
-        <w:t>Git è un s</w:t>
-      </w:r>
-      <w:r>
-        <w:t xml:space="preserve">istema di versionamento distribuito che consente di tracciare ogni modifica al codice sorgente, facilitando il lavoro in team e il recupero di versioni precedenti. </w:t>
+      <w:proofErr w:type="spellStart"/>
+      <w:r>
+        <w:t>Git</w:t>
+      </w:r>
+      <w:proofErr w:type="spellEnd"/>
+      <w:r>
+        <w:t xml:space="preserve"> è un s</w:t>
+      </w:r>
+      <w:r>
+        <w:t xml:space="preserve">istema di </w:t>
+      </w:r>
+      <w:proofErr w:type="spellStart"/>
+      <w:r>
+        <w:t>versionamento</w:t>
+      </w:r>
+      <w:proofErr w:type="spellEnd"/>
+      <w:r>
+        <w:t xml:space="preserve"> distribuito che consente di tracciare ogni modifica al codice sorgente, facilitando il lavoro in </w:t>
+      </w:r>
+      <w:proofErr w:type="gramStart"/>
+      <w:r>
+        <w:t>team</w:t>
+      </w:r>
+      <w:proofErr w:type="gramEnd"/>
+      <w:r>
+        <w:t xml:space="preserve"> e il recupero di versioni precedenti. </w:t>
       </w:r>
     </w:p>
     <w:p>
       <w:r>
-        <w:t xml:space="preserve">Integrare git nel progetto </w:t>
+        <w:t xml:space="preserve">Integrare </w:t>
+      </w:r>
+      <w:proofErr w:type="spellStart"/>
+      <w:r>
+        <w:t>git</w:t>
+      </w:r>
+      <w:proofErr w:type="spellEnd"/>
+      <w:r>
+        <w:t xml:space="preserve"> nel progetto </w:t>
       </w:r>
       <w:r>
         <w:t>permette di gestire rami di sviluppo paralleli e mantenere uno storico completo e affidabile de</w:t>
@@ -1254,11 +2157,32 @@
       <w:r>
         <w:t xml:space="preserve">iattaforma online che ospita repository </w:t>
       </w:r>
+      <w:proofErr w:type="spellStart"/>
       <w:r>
         <w:t>g</w:t>
       </w:r>
       <w:r>
-        <w:t xml:space="preserve">it, aggiungendo funzionalità collaborative come pull request, issue tracking e integrazione continua. </w:t>
+        <w:t>it</w:t>
+      </w:r>
+      <w:proofErr w:type="spellEnd"/>
+      <w:r>
+        <w:t xml:space="preserve">, aggiungendo funzionalità collaborative come pull </w:t>
+      </w:r>
+      <w:proofErr w:type="spellStart"/>
+      <w:r>
+        <w:t>request</w:t>
+      </w:r>
+      <w:proofErr w:type="spellEnd"/>
+      <w:r>
+        <w:t xml:space="preserve">, </w:t>
+      </w:r>
+      <w:proofErr w:type="spellStart"/>
+      <w:r>
+        <w:t>issue</w:t>
+      </w:r>
+      <w:proofErr w:type="spellEnd"/>
+      <w:r>
+        <w:t xml:space="preserve"> tracking e integrazione continua. </w:t>
       </w:r>
     </w:p>
     <w:p>
@@ -1285,7 +2209,31 @@
     </w:p>
     <w:p>
       <w:r>
-        <w:t>Per i Dockerfile di backend e frontend è stato adottato un approccio m</w:t>
+        <w:t xml:space="preserve">Per i </w:t>
+      </w:r>
+      <w:proofErr w:type="spellStart"/>
+      <w:r>
+        <w:t>Dockerfile</w:t>
+      </w:r>
+      <w:proofErr w:type="spellEnd"/>
+      <w:r>
+        <w:t xml:space="preserve"> di </w:t>
+      </w:r>
+      <w:proofErr w:type="spellStart"/>
+      <w:r>
+        <w:t>backend</w:t>
+      </w:r>
+      <w:proofErr w:type="spellEnd"/>
+      <w:r>
+        <w:t xml:space="preserve"> e </w:t>
+      </w:r>
+      <w:proofErr w:type="spellStart"/>
+      <w:r>
+        <w:t>frontend</w:t>
+      </w:r>
+      <w:proofErr w:type="spellEnd"/>
+      <w:r>
+        <w:t xml:space="preserve"> è stato adottato un approccio m</w:t>
       </w:r>
       <w:r>
         <w:t xml:space="preserve">ulti-stage: </w:t>
@@ -1303,7 +2251,23 @@
         <w:t xml:space="preserve"> build</w:t>
       </w:r>
       <w:r>
-        <w:t xml:space="preserve"> temporanei, dopodiché gli artefatti prodotti vengono copiati in container di runtime più snelli e minimali. Questo rende le immagini e i containers di runtime estremamente leggeri e riduce la superficie d’attacco.</w:t>
+        <w:t xml:space="preserve"> temporanei, dopodiché gli artefatti prodotti vengono copiati in container di </w:t>
+      </w:r>
+      <w:proofErr w:type="spellStart"/>
+      <w:r>
+        <w:t>runtime</w:t>
+      </w:r>
+      <w:proofErr w:type="spellEnd"/>
+      <w:r>
+        <w:t xml:space="preserve"> più snelli e minimali. Questo rende le immagini e i containers di </w:t>
+      </w:r>
+      <w:proofErr w:type="spellStart"/>
+      <w:r>
+        <w:t>runtime</w:t>
+      </w:r>
+      <w:proofErr w:type="spellEnd"/>
+      <w:r>
+        <w:t xml:space="preserve"> estremamente leggeri e riduce la superficie d’attacco.</w:t>
       </w:r>
     </w:p>
     <w:p>
@@ -1311,13 +2275,26 @@
         <w:t>In Docker Compose sono stati definiti v</w:t>
       </w:r>
       <w:r>
-        <w:t>olumi per la persistenza del file SQLite</w:t>
-      </w:r>
+        <w:t xml:space="preserve">olumi per la persistenza del file </w:t>
+      </w:r>
+      <w:proofErr w:type="spellStart"/>
+      <w:r>
+        <w:t>SQLite</w:t>
+      </w:r>
+      <w:proofErr w:type="spellEnd"/>
       <w:r>
         <w:t xml:space="preserve">, che favorisce </w:t>
       </w:r>
       <w:r>
-        <w:t>hot-reload in ambiente di sviluppo.</w:t>
+        <w:t>hot-</w:t>
+      </w:r>
+      <w:proofErr w:type="spellStart"/>
+      <w:r>
+        <w:t>reload</w:t>
+      </w:r>
+      <w:proofErr w:type="spellEnd"/>
+      <w:r>
+        <w:t xml:space="preserve"> in ambiente di sviluppo.</w:t>
       </w:r>
       <w:r>
         <w:t xml:space="preserve"> Inoltre, sono state definite </w:t>
@@ -1344,15 +2321,25 @@
       <w:r>
         <w:t xml:space="preserve">È stato adottato </w:t>
       </w:r>
-      <w:r>
-        <w:t xml:space="preserve">DevContainer per </w:t>
+      <w:proofErr w:type="spellStart"/>
+      <w:r>
+        <w:t>DevContainer</w:t>
+      </w:r>
+      <w:proofErr w:type="spellEnd"/>
+      <w:r>
+        <w:t xml:space="preserve"> per </w:t>
       </w:r>
       <w:r>
         <w:t xml:space="preserve">usufruire di un ambiente di sviluppo </w:t>
       </w:r>
       <w:r>
-        <w:t>comune a tutti i membri del team</w:t>
-      </w:r>
+        <w:t xml:space="preserve">comune a tutti i membri </w:t>
+      </w:r>
+      <w:proofErr w:type="gramStart"/>
+      <w:r>
+        <w:t>del team</w:t>
+      </w:r>
+      <w:proofErr w:type="gramEnd"/>
       <w:r>
         <w:t>:</w:t>
       </w:r>
@@ -1375,7 +2362,23 @@
         <w:t>tudio</w:t>
       </w:r>
       <w:r>
-        <w:t xml:space="preserve"> Code, i linter e le toolchain già installate.</w:t>
+        <w:t xml:space="preserve"> Code, i </w:t>
+      </w:r>
+      <w:proofErr w:type="spellStart"/>
+      <w:r>
+        <w:t>linter</w:t>
+      </w:r>
+      <w:proofErr w:type="spellEnd"/>
+      <w:r>
+        <w:t xml:space="preserve"> e le </w:t>
+      </w:r>
+      <w:proofErr w:type="spellStart"/>
+      <w:r>
+        <w:t>toolchain</w:t>
+      </w:r>
+      <w:proofErr w:type="spellEnd"/>
+      <w:r>
+        <w:t xml:space="preserve"> già installate.</w:t>
       </w:r>
       <w:r>
         <w:t xml:space="preserve"> Inoltre, definire s</w:t>
@@ -1393,10 +2396,23 @@
         <w:t xml:space="preserve"> </w:t>
       </w:r>
       <w:r>
-        <w:t>per avviare/fermare rapidamente lo stack</w:t>
-      </w:r>
-      <w:r>
-        <w:t xml:space="preserve"> permette un onboarding immediato</w:t>
+        <w:t xml:space="preserve">per avviare/fermare rapidamente lo </w:t>
+      </w:r>
+      <w:proofErr w:type="spellStart"/>
+      <w:r>
+        <w:t>stack</w:t>
+      </w:r>
+      <w:proofErr w:type="spellEnd"/>
+      <w:r>
+        <w:t xml:space="preserve"> permette un </w:t>
+      </w:r>
+      <w:proofErr w:type="spellStart"/>
+      <w:r>
+        <w:t>onboarding</w:t>
+      </w:r>
+      <w:proofErr w:type="spellEnd"/>
+      <w:r>
+        <w:t xml:space="preserve"> immediato</w:t>
       </w:r>
       <w:r>
         <w:t>, sia in sviluppo che in produzione</w:t>
@@ -1414,7 +2430,15 @@
         <w:t>i</w:t>
       </w:r>
       <w:r>
-        <w:t xml:space="preserve"> README in Markdown per istruzioni utente e comandi</w:t>
+        <w:t xml:space="preserve"> README in </w:t>
+      </w:r>
+      <w:proofErr w:type="spellStart"/>
+      <w:r>
+        <w:t>Markdown</w:t>
+      </w:r>
+      <w:proofErr w:type="spellEnd"/>
+      <w:r>
+        <w:t xml:space="preserve"> per istruzioni utente e comandi</w:t>
       </w:r>
       <w:r>
         <w:t xml:space="preserve"> utili</w:t>
@@ -1438,7 +2462,55 @@
     </w:p>
     <w:p>
       <w:r>
-        <w:t>Usufruire di un bridge tra frontend e backend permette anche ad applicazioni web based di interagire con il backend in C, che funge da unica fonte di verità. In questo modo, è possibile espandere il progetto con altre tipologie di client (app mobile, app desktop, ecc…) pur mantenendo la stessa logica di backend.</w:t>
+        <w:t xml:space="preserve">Usufruire di un bridge tra </w:t>
+      </w:r>
+      <w:proofErr w:type="spellStart"/>
+      <w:r>
+        <w:t>frontend</w:t>
+      </w:r>
+      <w:proofErr w:type="spellEnd"/>
+      <w:r>
+        <w:t xml:space="preserve"> e </w:t>
+      </w:r>
+      <w:proofErr w:type="spellStart"/>
+      <w:r>
+        <w:t>backend</w:t>
+      </w:r>
+      <w:proofErr w:type="spellEnd"/>
+      <w:r>
+        <w:t xml:space="preserve"> permette anche ad applicazioni web </w:t>
+      </w:r>
+      <w:proofErr w:type="spellStart"/>
+      <w:r>
+        <w:t>based</w:t>
+      </w:r>
+      <w:proofErr w:type="spellEnd"/>
+      <w:r>
+        <w:t xml:space="preserve"> di interagire con il </w:t>
+      </w:r>
+      <w:proofErr w:type="spellStart"/>
+      <w:r>
+        <w:t>backend</w:t>
+      </w:r>
+      <w:proofErr w:type="spellEnd"/>
+      <w:r>
+        <w:t xml:space="preserve"> in C, che funge da unica fonte di verità. In questo modo, è possibile espandere il progetto con altre tipologie di client (app mobile, app desktop, </w:t>
+      </w:r>
+      <w:proofErr w:type="spellStart"/>
+      <w:r>
+        <w:t>ecc</w:t>
+      </w:r>
+      <w:proofErr w:type="spellEnd"/>
+      <w:r>
+        <w:t xml:space="preserve">…) pur mantenendo la stessa logica di </w:t>
+      </w:r>
+      <w:proofErr w:type="spellStart"/>
+      <w:r>
+        <w:t>backend</w:t>
+      </w:r>
+      <w:proofErr w:type="spellEnd"/>
+      <w:r>
+        <w:t>.</w:t>
       </w:r>
     </w:p>
     <w:p>
@@ -1451,8 +2523,13 @@
       <w:r>
         <w:t xml:space="preserve"> immagini </w:t>
       </w:r>
-      <w:r>
-        <w:t xml:space="preserve">docker </w:t>
+      <w:proofErr w:type="spellStart"/>
+      <w:r>
+        <w:t>docker</w:t>
+      </w:r>
+      <w:proofErr w:type="spellEnd"/>
+      <w:r>
+        <w:t xml:space="preserve"> </w:t>
       </w:r>
       <w:r>
         <w:t xml:space="preserve">con </w:t>
@@ -1470,8 +2547,13 @@
         <w:t>si evita</w:t>
       </w:r>
       <w:r>
-        <w:t xml:space="preserve"> di avere a che fare con la gestione di versioni preinstallate delle dipendenze necessarie e si minimizza il tempo dedicato all’allineamento degli ambienti di sviluppo tra i diversi membri del team</w:t>
-      </w:r>
+        <w:t xml:space="preserve"> di avere a che fare con la gestione di versioni preinstallate delle dipendenze necessarie e si minimizza il tempo dedicato all’allineamento degli ambienti di sviluppo tra i diversi membri </w:t>
+      </w:r>
+      <w:proofErr w:type="gramStart"/>
+      <w:r>
+        <w:t>del team</w:t>
+      </w:r>
+      <w:proofErr w:type="gramEnd"/>
       <w:r>
         <w:t>.</w:t>
       </w:r>
@@ -1489,8 +2571,13 @@
       </w:r>
     </w:p>
     <w:p>
-      <w:r>
-        <w:t>SQLite è ottimo per demo e carichi leggeri</w:t>
+      <w:proofErr w:type="spellStart"/>
+      <w:r>
+        <w:t>SQLite</w:t>
+      </w:r>
+      <w:proofErr w:type="spellEnd"/>
+      <w:r>
+        <w:t xml:space="preserve"> è ottimo per demo e carichi leggeri</w:t>
       </w:r>
       <w:r>
         <w:t xml:space="preserve">, ma per un </w:t>
@@ -1501,16 +2588,42 @@
       <w:r>
         <w:t xml:space="preserve">MS dedicato, come </w:t>
       </w:r>
+      <w:proofErr w:type="spellStart"/>
       <w:r>
         <w:t>Postgres</w:t>
       </w:r>
+      <w:proofErr w:type="spellEnd"/>
       <w:r>
         <w:t>.</w:t>
       </w:r>
     </w:p>
     <w:p>
       <w:r>
-        <w:t>La gestione manuale dei thread e della sincronizzazione in C richiede attenzione ai dettagli per evitare memory leak o race condition.</w:t>
+        <w:t xml:space="preserve">La gestione manuale dei </w:t>
+      </w:r>
+      <w:proofErr w:type="spellStart"/>
+      <w:r>
+        <w:t>thread</w:t>
+      </w:r>
+      <w:proofErr w:type="spellEnd"/>
+      <w:r>
+        <w:t xml:space="preserve"> e della sincronizzazione in C richiede attenzione ai dettagli per evitare </w:t>
+      </w:r>
+      <w:proofErr w:type="spellStart"/>
+      <w:r>
+        <w:t>memory</w:t>
+      </w:r>
+      <w:proofErr w:type="spellEnd"/>
+      <w:r>
+        <w:t xml:space="preserve"> leak o race </w:t>
+      </w:r>
+      <w:proofErr w:type="spellStart"/>
+      <w:r>
+        <w:t>condition</w:t>
+      </w:r>
+      <w:proofErr w:type="spellEnd"/>
+      <w:r>
+        <w:t>.</w:t>
       </w:r>
       <w:r>
         <w:rPr>
@@ -1530,7 +2643,9 @@
     <w:sectPr>
       <w:pgSz w:w="11906" w:h="16838"/>
       <w:pgMar w:top="1417" w:right="1134" w:bottom="1134" w:left="1134" w:header="708" w:footer="708" w:gutter="0"/>
+      <w:pgNumType w:start="0"/>
       <w:cols w:space="708"/>
+      <w:titlePg/>
       <w:docGrid w:linePitch="360"/>
     </w:sectPr>
   </w:body>
@@ -9678,7 +10793,714 @@
       <w:spacing w:val="5"/>
     </w:rPr>
   </w:style>
+  <w:style w:type="paragraph" w:styleId="NoSpacing">
+    <w:name w:val="No Spacing"/>
+    <w:link w:val="NoSpacingChar"/>
+    <w:uiPriority w:val="1"/>
+    <w:qFormat/>
+    <w:rsid w:val="009C23EC"/>
+    <w:pPr>
+      <w:spacing w:after="0" w:line="240" w:lineRule="auto"/>
+    </w:pPr>
+    <w:rPr>
+      <w:rFonts w:eastAsiaTheme="minorEastAsia"/>
+      <w:kern w:val="0"/>
+      <w:lang w:eastAsia="it-IT"/>
+      <w14:ligatures w14:val="none"/>
+    </w:rPr>
+  </w:style>
+  <w:style w:type="character" w:customStyle="1" w:styleId="NoSpacingChar">
+    <w:name w:val="No Spacing Char"/>
+    <w:basedOn w:val="DefaultParagraphFont"/>
+    <w:link w:val="NoSpacing"/>
+    <w:uiPriority w:val="1"/>
+    <w:rsid w:val="009C23EC"/>
+    <w:rPr>
+      <w:rFonts w:eastAsiaTheme="minorEastAsia"/>
+      <w:kern w:val="0"/>
+      <w:lang w:eastAsia="it-IT"/>
+      <w14:ligatures w14:val="none"/>
+    </w:rPr>
+  </w:style>
 </w:styles>
+</file>
+
+<file path=word/glossary/document.xml><?xml version="1.0" encoding="utf-8"?>
+<w:glossaryDocument xmlns:wpc="http://schemas.microsoft.com/office/word/2010/wordprocessingCanvas" xmlns:cx="http://schemas.microsoft.com/office/drawing/2014/chartex" xmlns:cx1="http://schemas.microsoft.com/office/drawing/2015/9/8/chartex" xmlns:cx2="http://schemas.microsoft.com/office/drawing/2015/10/21/chartex" xmlns:cx3="http://schemas.microsoft.com/office/drawing/2016/5/9/chartex" xmlns:cx4="http://schemas.microsoft.com/office/drawing/2016/5/10/chartex" xmlns:cx5="http://schemas.microsoft.com/office/drawing/2016/5/11/chartex" xmlns:cx6="http://schemas.microsoft.com/office/drawing/2016/5/12/chartex" xmlns:cx7="http://schemas.microsoft.com/office/drawing/2016/5/13/chartex" xmlns:cx8="http://schemas.microsoft.com/office/drawing/2016/5/14/chartex" xmlns:mc="http://schemas.openxmlformats.org/markup-compatibility/2006" xmlns:aink="http://schemas.microsoft.com/office/drawing/2016/ink" xmlns:am3d="http://schemas.microsoft.com/office/drawing/2017/model3d" xmlns:o="urn:schemas-microsoft-com:office:office" xmlns:oel="http://schemas.microsoft.com/office/2019/extlst" xmlns:r="http://schemas.openxmlformats.org/officeDocument/2006/relationships" xmlns:m="http://schemas.openxmlformats.org/officeDocument/2006/math" xmlns:v="urn:schemas-microsoft-com:vml" xmlns:wp14="http://schemas.microsoft.com/office/word/2010/wordprocessingDrawing" xmlns:wp="http://schemas.openxmlformats.org/drawingml/2006/wordprocessingDrawing" xmlns:w10="urn:schemas-microsoft-com:office:word" xmlns:w="http://schemas.openxmlformats.org/wordprocessingml/2006/main" xmlns:w14="http://schemas.microsoft.com/office/word/2010/wordml" xmlns:w15="http://schemas.microsoft.com/office/word/2012/wordml" xmlns:w16cex="http://schemas.microsoft.com/office/word/2018/wordml/cex" xmlns:w16cid="http://schemas.microsoft.com/office/word/2016/wordml/cid" xmlns:w16="http://schemas.microsoft.com/office/word/2018/wordml" xmlns:w16du="http://schemas.microsoft.com/office/word/2023/wordml/word16du" xmlns:w16sdtdh="http://schemas.microsoft.com/office/word/2020/wordml/sdtdatahash" xmlns:w16sdtfl="http://schemas.microsoft.com/office/word/2024/wordml/sdtformatlock" xmlns:w16se="http://schemas.microsoft.com/office/word/2015/wordml/symex" xmlns:wpg="http://schemas.microsoft.com/office/word/2010/wordprocessingGroup" xmlns:wpi="http://schemas.microsoft.com/office/word/2010/wordprocessingInk" xmlns:wne="http://schemas.microsoft.com/office/word/2006/wordml" xmlns:wps="http://schemas.microsoft.com/office/word/2010/wordprocessingShape" mc:Ignorable="w14 w15 w16se w16cid w16 w16cex w16sdtdh w16sdtfl w16du wp14">
+  <w:docParts>
+    <w:docPart>
+      <w:docPartPr>
+        <w:name w:val="75CC641D49374DB6A8487CB886B9E31D"/>
+        <w:category>
+          <w:name w:val="General"/>
+          <w:gallery w:val="placeholder"/>
+        </w:category>
+        <w:types>
+          <w:type w:val="bbPlcHdr"/>
+        </w:types>
+        <w:behaviors>
+          <w:behavior w:val="content"/>
+        </w:behaviors>
+        <w:guid w:val="{9C9AD479-14DE-49D4-B869-9C8107A9F51A}"/>
+      </w:docPartPr>
+      <w:docPartBody>
+        <w:p>
+          <w:pPr>
+            <w:pStyle w:val="75CC641D49374DB6A8487CB886B9E31D"/>
+          </w:pPr>
+          <w:r>
+            <w:rPr>
+              <w:color w:val="0F4761" w:themeColor="accent1" w:themeShade="BF"/>
+              <w:lang w:val="en-GB"/>
+            </w:rPr>
+            <w:t>[Company name]</w:t>
+          </w:r>
+        </w:p>
+      </w:docPartBody>
+    </w:docPart>
+    <w:docPart>
+      <w:docPartPr>
+        <w:name w:val="69BA8A9FC5A74C77A3DAAEFCB1C0110B"/>
+        <w:category>
+          <w:name w:val="General"/>
+          <w:gallery w:val="placeholder"/>
+        </w:category>
+        <w:types>
+          <w:type w:val="bbPlcHdr"/>
+        </w:types>
+        <w:behaviors>
+          <w:behavior w:val="content"/>
+        </w:behaviors>
+        <w:guid w:val="{9F932577-C406-45A4-8AE5-E19766FD8E03}"/>
+      </w:docPartPr>
+      <w:docPartBody>
+        <w:p>
+          <w:pPr>
+            <w:pStyle w:val="69BA8A9FC5A74C77A3DAAEFCB1C0110B"/>
+          </w:pPr>
+          <w:r>
+            <w:rPr>
+              <w:rFonts w:asciiTheme="majorHAnsi" w:eastAsiaTheme="majorEastAsia" w:hAnsiTheme="majorHAnsi" w:cstheme="majorBidi"/>
+              <w:color w:val="156082" w:themeColor="accent1"/>
+              <w:sz w:val="88"/>
+              <w:szCs w:val="88"/>
+              <w:lang w:val="en-GB"/>
+            </w:rPr>
+            <w:t>[Document title]</w:t>
+          </w:r>
+        </w:p>
+      </w:docPartBody>
+    </w:docPart>
+    <w:docPart>
+      <w:docPartPr>
+        <w:name w:val="065484B7BC0543ECB4820CEA454E7FA1"/>
+        <w:category>
+          <w:name w:val="General"/>
+          <w:gallery w:val="placeholder"/>
+        </w:category>
+        <w:types>
+          <w:type w:val="bbPlcHdr"/>
+        </w:types>
+        <w:behaviors>
+          <w:behavior w:val="content"/>
+        </w:behaviors>
+        <w:guid w:val="{2DD0899A-674C-401B-9350-44A6F7C412A7}"/>
+      </w:docPartPr>
+      <w:docPartBody>
+        <w:p>
+          <w:pPr>
+            <w:pStyle w:val="065484B7BC0543ECB4820CEA454E7FA1"/>
+          </w:pPr>
+          <w:r>
+            <w:rPr>
+              <w:color w:val="156082" w:themeColor="accent1"/>
+              <w:sz w:val="28"/>
+              <w:szCs w:val="28"/>
+              <w:lang w:val="en-GB"/>
+            </w:rPr>
+            <w:t>[Author name]</w:t>
+          </w:r>
+        </w:p>
+      </w:docPartBody>
+    </w:docPart>
+    <w:docPart>
+      <w:docPartPr>
+        <w:name w:val="445A2B28CEFB49A2A94FD48513FD2007"/>
+        <w:category>
+          <w:name w:val="General"/>
+          <w:gallery w:val="placeholder"/>
+        </w:category>
+        <w:types>
+          <w:type w:val="bbPlcHdr"/>
+        </w:types>
+        <w:behaviors>
+          <w:behavior w:val="content"/>
+        </w:behaviors>
+        <w:guid w:val="{4EA9EB4E-8798-49DA-A2F8-E6D75C7DA45E}"/>
+      </w:docPartPr>
+      <w:docPartBody>
+        <w:p>
+          <w:pPr>
+            <w:pStyle w:val="445A2B28CEFB49A2A94FD48513FD2007"/>
+          </w:pPr>
+          <w:r>
+            <w:rPr>
+              <w:color w:val="156082" w:themeColor="accent1"/>
+              <w:sz w:val="28"/>
+              <w:szCs w:val="28"/>
+              <w:lang w:val="en-GB"/>
+            </w:rPr>
+            <w:t>[Date]</w:t>
+          </w:r>
+        </w:p>
+      </w:docPartBody>
+    </w:docPart>
+  </w:docParts>
+</w:glossaryDocument>
+</file>
+
+<file path=word/glossary/fontTable.xml><?xml version="1.0" encoding="utf-8"?>
+<w:fonts xmlns:mc="http://schemas.openxmlformats.org/markup-compatibility/2006" xmlns:r="http://schemas.openxmlformats.org/officeDocument/2006/relationships" xmlns:w="http://schemas.openxmlformats.org/wordprocessingml/2006/main" xmlns:w14="http://schemas.microsoft.com/office/word/2010/wordml" xmlns:w15="http://schemas.microsoft.com/office/word/2012/wordml" xmlns:w16cex="http://schemas.microsoft.com/office/word/2018/wordml/cex" xmlns:w16cid="http://schemas.microsoft.com/office/word/2016/wordml/cid" xmlns:w16="http://schemas.microsoft.com/office/word/2018/wordml" xmlns:w16du="http://schemas.microsoft.com/office/word/2023/wordml/word16du" xmlns:w16sdtdh="http://schemas.microsoft.com/office/word/2020/wordml/sdtdatahash" xmlns:w16sdtfl="http://schemas.microsoft.com/office/word/2024/wordml/sdtformatlock" xmlns:w16se="http://schemas.microsoft.com/office/word/2015/wordml/symex" mc:Ignorable="w14 w15 w16se w16cid w16 w16cex w16sdtdh w16sdtfl w16du">
+  <w:font w:name="Aptos">
+    <w:charset w:val="00"/>
+    <w:family w:val="swiss"/>
+    <w:pitch w:val="variable"/>
+    <w:sig w:usb0="20000287" w:usb1="00000003" w:usb2="00000000" w:usb3="00000000" w:csb0="0000019F" w:csb1="00000000"/>
+  </w:font>
+  <w:font w:name="Times New Roman">
+    <w:panose1 w:val="02020603050405020304"/>
+    <w:charset w:val="00"/>
+    <w:family w:val="roman"/>
+    <w:pitch w:val="variable"/>
+    <w:sig w:usb0="E0002EFF" w:usb1="C000785B" w:usb2="00000009" w:usb3="00000000" w:csb0="000001FF" w:csb1="00000000"/>
+  </w:font>
+  <w:font w:name="Courier New">
+    <w:panose1 w:val="02070309020205020404"/>
+    <w:charset w:val="00"/>
+    <w:family w:val="modern"/>
+    <w:pitch w:val="fixed"/>
+    <w:sig w:usb0="E0002EFF" w:usb1="C0007843" w:usb2="00000009" w:usb3="00000000" w:csb0="000001FF" w:csb1="00000000"/>
+  </w:font>
+  <w:font w:name="Wingdings">
+    <w:panose1 w:val="05000000000000000000"/>
+    <w:charset w:val="02"/>
+    <w:family w:val="auto"/>
+    <w:pitch w:val="variable"/>
+    <w:sig w:usb0="00000000" w:usb1="10000000" w:usb2="00000000" w:usb3="00000000" w:csb0="80000000" w:csb1="00000000"/>
+  </w:font>
+  <w:font w:name="Symbol">
+    <w:panose1 w:val="05050102010706020507"/>
+    <w:charset w:val="02"/>
+    <w:family w:val="roman"/>
+    <w:pitch w:val="variable"/>
+    <w:sig w:usb0="00000000" w:usb1="10000000" w:usb2="00000000" w:usb3="00000000" w:csb0="80000000" w:csb1="00000000"/>
+  </w:font>
+  <w:font w:name="Aptos Display">
+    <w:charset w:val="00"/>
+    <w:family w:val="swiss"/>
+    <w:pitch w:val="variable"/>
+    <w:sig w:usb0="20000287" w:usb1="00000003" w:usb2="00000000" w:usb3="00000000" w:csb0="0000019F" w:csb1="00000000"/>
+  </w:font>
+</w:fonts>
+</file>
+
+<file path=word/glossary/settings.xml><?xml version="1.0" encoding="utf-8"?>
+<w:settings xmlns:mc="http://schemas.openxmlformats.org/markup-compatibility/2006" xmlns:o="urn:schemas-microsoft-com:office:office" xmlns:r="http://schemas.openxmlformats.org/officeDocument/2006/relationships" xmlns:m="http://schemas.openxmlformats.org/officeDocument/2006/math" xmlns:v="urn:schemas-microsoft-com:vml" xmlns:w10="urn:schemas-microsoft-com:office:word" xmlns:w="http://schemas.openxmlformats.org/wordprocessingml/2006/main" xmlns:w14="http://schemas.microsoft.com/office/word/2010/wordml" xmlns:w15="http://schemas.microsoft.com/office/word/2012/wordml" xmlns:w16cex="http://schemas.microsoft.com/office/word/2018/wordml/cex" xmlns:w16cid="http://schemas.microsoft.com/office/word/2016/wordml/cid" xmlns:w16="http://schemas.microsoft.com/office/word/2018/wordml" xmlns:w16du="http://schemas.microsoft.com/office/word/2023/wordml/word16du" xmlns:w16sdtdh="http://schemas.microsoft.com/office/word/2020/wordml/sdtdatahash" xmlns:w16sdtfl="http://schemas.microsoft.com/office/word/2024/wordml/sdtformatlock" xmlns:w16se="http://schemas.microsoft.com/office/word/2015/wordml/symex" xmlns:sl="http://schemas.openxmlformats.org/schemaLibrary/2006/main" mc:Ignorable="w14 w15 w16se w16cid w16 w16cex w16sdtdh w16sdtfl w16du">
+  <w:view w:val="normal"/>
+  <w:defaultTabStop w:val="708"/>
+  <w:hyphenationZone w:val="283"/>
+  <w:characterSpacingControl w:val="doNotCompress"/>
+  <w:compat>
+    <w:useFELayout/>
+    <w:compatSetting w:name="compatibilityMode" w:uri="http://schemas.microsoft.com/office/word" w:val="15"/>
+    <w:compatSetting w:name="overrideTableStyleFontSizeAndJustification" w:uri="http://schemas.microsoft.com/office/word" w:val="1"/>
+    <w:compatSetting w:name="enableOpenTypeFeatures" w:uri="http://schemas.microsoft.com/office/word" w:val="1"/>
+    <w:compatSetting w:name="doNotFlipMirrorIndents" w:uri="http://schemas.microsoft.com/office/word" w:val="1"/>
+    <w:compatSetting w:name="differentiateMultirowTableHeaders" w:uri="http://schemas.microsoft.com/office/word" w:val="1"/>
+    <w:compatSetting w:name="useWord2013TrackBottomHyphenation" w:uri="http://schemas.microsoft.com/office/word" w:val="0"/>
+  </w:compat>
+  <w:rsids>
+    <w:rsidRoot w:val="00493AD6"/>
+    <w:rsid w:val="002F1C17"/>
+    <w:rsid w:val="00493AD6"/>
+    <w:rsid w:val="00724498"/>
+    <w:rsid w:val="00765209"/>
+    <w:rsid w:val="00C151B6"/>
+    <w:rsid w:val="00EC5156"/>
+  </w:rsids>
+  <m:mathPr>
+    <m:mathFont m:val="Cambria Math"/>
+    <m:brkBin m:val="before"/>
+    <m:brkBinSub m:val="--"/>
+    <m:smallFrac m:val="0"/>
+    <m:dispDef/>
+    <m:lMargin m:val="0"/>
+    <m:rMargin m:val="0"/>
+    <m:defJc m:val="centerGroup"/>
+    <m:wrapIndent m:val="1440"/>
+    <m:intLim m:val="subSup"/>
+    <m:naryLim m:val="undOvr"/>
+  </m:mathPr>
+  <w:themeFontLang w:val="it-IT"/>
+  <w:clrSchemeMapping w:bg1="light1" w:t1="dark1" w:bg2="light2" w:t2="dark2" w:accent1="accent1" w:accent2="accent2" w:accent3="accent3" w:accent4="accent4" w:accent5="accent5" w:accent6="accent6" w:hyperlink="hyperlink" w:followedHyperlink="followedHyperlink"/>
+  <w:decimalSymbol w:val=","/>
+  <w:listSeparator w:val=";"/>
+  <w15:chartTrackingRefBased/>
+</w:settings>
+</file>
+
+<file path=word/glossary/styles.xml><?xml version="1.0" encoding="utf-8"?>
+<w:styles xmlns:mc="http://schemas.openxmlformats.org/markup-compatibility/2006" xmlns:r="http://schemas.openxmlformats.org/officeDocument/2006/relationships" xmlns:w="http://schemas.openxmlformats.org/wordprocessingml/2006/main" xmlns:w14="http://schemas.microsoft.com/office/word/2010/wordml" xmlns:w15="http://schemas.microsoft.com/office/word/2012/wordml" xmlns:w16cex="http://schemas.microsoft.com/office/word/2018/wordml/cex" xmlns:w16cid="http://schemas.microsoft.com/office/word/2016/wordml/cid" xmlns:w16="http://schemas.microsoft.com/office/word/2018/wordml" xmlns:w16du="http://schemas.microsoft.com/office/word/2023/wordml/word16du" xmlns:w16sdtdh="http://schemas.microsoft.com/office/word/2020/wordml/sdtdatahash" xmlns:w16sdtfl="http://schemas.microsoft.com/office/word/2024/wordml/sdtformatlock" xmlns:w16se="http://schemas.microsoft.com/office/word/2015/wordml/symex" mc:Ignorable="w14 w15 w16se w16cid w16 w16cex w16sdtdh w16sdtfl w16du">
+  <w:docDefaults>
+    <w:rPrDefault>
+      <w:rPr>
+        <w:rFonts w:asciiTheme="minorHAnsi" w:eastAsiaTheme="minorEastAsia" w:hAnsiTheme="minorHAnsi" w:cstheme="minorBidi"/>
+        <w:kern w:val="2"/>
+        <w:sz w:val="24"/>
+        <w:szCs w:val="24"/>
+        <w:lang w:val="it-IT" w:eastAsia="it-IT" w:bidi="ar-SA"/>
+        <w14:ligatures w14:val="standardContextual"/>
+      </w:rPr>
+    </w:rPrDefault>
+    <w:pPrDefault>
+      <w:pPr>
+        <w:spacing w:after="160" w:line="278" w:lineRule="auto"/>
+      </w:pPr>
+    </w:pPrDefault>
+  </w:docDefaults>
+  <w:latentStyles w:defLockedState="0" w:defUIPriority="99" w:defSemiHidden="0" w:defUnhideWhenUsed="0" w:defQFormat="0" w:count="376">
+    <w:lsdException w:name="Normal" w:uiPriority="0" w:qFormat="1"/>
+    <w:lsdException w:name="heading 1" w:uiPriority="9" w:qFormat="1"/>
+    <w:lsdException w:name="heading 2" w:semiHidden="1" w:uiPriority="9" w:unhideWhenUsed="1" w:qFormat="1"/>
+    <w:lsdException w:name="heading 3" w:semiHidden="1" w:uiPriority="9" w:unhideWhenUsed="1" w:qFormat="1"/>
+    <w:lsdException w:name="heading 4" w:semiHidden="1" w:uiPriority="9" w:unhideWhenUsed="1" w:qFormat="1"/>
+    <w:lsdException w:name="heading 5" w:semiHidden="1" w:uiPriority="9" w:unhideWhenUsed="1" w:qFormat="1"/>
+    <w:lsdException w:name="heading 6" w:semiHidden="1" w:uiPriority="9" w:unhideWhenUsed="1" w:qFormat="1"/>
+    <w:lsdException w:name="heading 7" w:semiHidden="1" w:uiPriority="9" w:unhideWhenUsed="1" w:qFormat="1"/>
+    <w:lsdException w:name="heading 8" w:semiHidden="1" w:uiPriority="9" w:unhideWhenUsed="1" w:qFormat="1"/>
+    <w:lsdException w:name="heading 9" w:semiHidden="1" w:uiPriority="9" w:unhideWhenUsed="1" w:qFormat="1"/>
+    <w:lsdException w:name="index 1" w:semiHidden="1" w:unhideWhenUsed="1"/>
+    <w:lsdException w:name="index 2" w:semiHidden="1" w:unhideWhenUsed="1"/>
+    <w:lsdException w:name="index 3" w:semiHidden="1" w:unhideWhenUsed="1"/>
+    <w:lsdException w:name="index 4" w:semiHidden="1" w:unhideWhenUsed="1"/>
+    <w:lsdException w:name="index 5" w:semiHidden="1" w:unhideWhenUsed="1"/>
+    <w:lsdException w:name="index 6" w:semiHidden="1" w:unhideWhenUsed="1"/>
+    <w:lsdException w:name="index 7" w:semiHidden="1" w:unhideWhenUsed="1"/>
+    <w:lsdException w:name="index 8" w:semiHidden="1" w:unhideWhenUsed="1"/>
+    <w:lsdException w:name="index 9" w:semiHidden="1" w:unhideWhenUsed="1"/>
+    <w:lsdException w:name="toc 1" w:semiHidden="1" w:uiPriority="39" w:unhideWhenUsed="1"/>
+    <w:lsdException w:name="toc 2" w:semiHidden="1" w:uiPriority="39" w:unhideWhenUsed="1"/>
+    <w:lsdException w:name="toc 3" w:semiHidden="1" w:uiPriority="39" w:unhideWhenUsed="1"/>
+    <w:lsdException w:name="toc 4" w:semiHidden="1" w:uiPriority="39" w:unhideWhenUsed="1"/>
+    <w:lsdException w:name="toc 5" w:semiHidden="1" w:uiPriority="39" w:unhideWhenUsed="1"/>
+    <w:lsdException w:name="toc 6" w:semiHidden="1" w:uiPriority="39" w:unhideWhenUsed="1"/>
+    <w:lsdException w:name="toc 7" w:semiHidden="1" w:uiPriority="39" w:unhideWhenUsed="1"/>
+    <w:lsdException w:name="toc 8" w:semiHidden="1" w:uiPriority="39" w:unhideWhenUsed="1"/>
+    <w:lsdException w:name="toc 9" w:semiHidden="1" w:uiPriority="39" w:unhideWhenUsed="1"/>
+    <w:lsdException w:name="Normal Indent" w:semiHidden="1" w:unhideWhenUsed="1"/>
+    <w:lsdException w:name="footnote text" w:semiHidden="1" w:unhideWhenUsed="1"/>
+    <w:lsdException w:name="annotation text" w:semiHidden="1" w:unhideWhenUsed="1"/>
+    <w:lsdException w:name="header" w:semiHidden="1" w:unhideWhenUsed="1"/>
+    <w:lsdException w:name="footer" w:semiHidden="1" w:unhideWhenUsed="1"/>
+    <w:lsdException w:name="index heading" w:semiHidden="1" w:unhideWhenUsed="1"/>
+    <w:lsdException w:name="caption" w:semiHidden="1" w:uiPriority="35" w:unhideWhenUsed="1" w:qFormat="1"/>
+    <w:lsdException w:name="table of figures" w:semiHidden="1" w:unhideWhenUsed="1"/>
+    <w:lsdException w:name="envelope address" w:semiHidden="1" w:unhideWhenUsed="1"/>
+    <w:lsdException w:name="envelope return" w:semiHidden="1" w:unhideWhenUsed="1"/>
+    <w:lsdException w:name="footnote reference" w:semiHidden="1" w:unhideWhenUsed="1"/>
+    <w:lsdException w:name="annotation reference" w:semiHidden="1" w:unhideWhenUsed="1"/>
+    <w:lsdException w:name="line number" w:semiHidden="1" w:unhideWhenUsed="1"/>
+    <w:lsdException w:name="page number" w:semiHidden="1" w:unhideWhenUsed="1"/>
+    <w:lsdException w:name="endnote reference" w:semiHidden="1" w:unhideWhenUsed="1"/>
+    <w:lsdException w:name="endnote text" w:semiHidden="1" w:unhideWhenUsed="1"/>
+    <w:lsdException w:name="table of authorities" w:semiHidden="1" w:unhideWhenUsed="1"/>
+    <w:lsdException w:name="macro" w:semiHidden="1" w:unhideWhenUsed="1"/>
+    <w:lsdException w:name="toa heading" w:semiHidden="1" w:unhideWhenUsed="1"/>
+    <w:lsdException w:name="List" w:semiHidden="1" w:unhideWhenUsed="1"/>
+    <w:lsdException w:name="List Bullet" w:semiHidden="1" w:unhideWhenUsed="1"/>
+    <w:lsdException w:name="List Number" w:semiHidden="1" w:unhideWhenUsed="1"/>
+    <w:lsdException w:name="List 2" w:semiHidden="1" w:unhideWhenUsed="1"/>
+    <w:lsdException w:name="List 3" w:semiHidden="1" w:unhideWhenUsed="1"/>
+    <w:lsdException w:name="List 4" w:semiHidden="1" w:unhideWhenUsed="1"/>
+    <w:lsdException w:name="List 5" w:semiHidden="1" w:unhideWhenUsed="1"/>
+    <w:lsdException w:name="List Bullet 2" w:semiHidden="1" w:unhideWhenUsed="1"/>
+    <w:lsdException w:name="List Bullet 3" w:semiHidden="1" w:unhideWhenUsed="1"/>
+    <w:lsdException w:name="List Bullet 4" w:semiHidden="1" w:unhideWhenUsed="1"/>
+    <w:lsdException w:name="List Bullet 5" w:semiHidden="1" w:unhideWhenUsed="1"/>
+    <w:lsdException w:name="List Number 2" w:semiHidden="1" w:unhideWhenUsed="1"/>
+    <w:lsdException w:name="List Number 3" w:semiHidden="1" w:unhideWhenUsed="1"/>
+    <w:lsdException w:name="List Number 4" w:semiHidden="1" w:unhideWhenUsed="1"/>
+    <w:lsdException w:name="List Number 5" w:semiHidden="1" w:unhideWhenUsed="1"/>
+    <w:lsdException w:name="Title" w:uiPriority="10" w:qFormat="1"/>
+    <w:lsdException w:name="Closing" w:semiHidden="1" w:unhideWhenUsed="1"/>
+    <w:lsdException w:name="Signature" w:semiHidden="1" w:unhideWhenUsed="1"/>
+    <w:lsdException w:name="Default Paragraph Font" w:semiHidden="1" w:uiPriority="1" w:unhideWhenUsed="1"/>
+    <w:lsdException w:name="Body Text" w:semiHidden="1" w:unhideWhenUsed="1"/>
+    <w:lsdException w:name="Body Text Indent" w:semiHidden="1" w:unhideWhenUsed="1"/>
+    <w:lsdException w:name="List Continue" w:semiHidden="1" w:unhideWhenUsed="1"/>
+    <w:lsdException w:name="List Continue 2" w:semiHidden="1" w:unhideWhenUsed="1"/>
+    <w:lsdException w:name="List Continue 3" w:semiHidden="1" w:unhideWhenUsed="1"/>
+    <w:lsdException w:name="List Continue 4" w:semiHidden="1" w:unhideWhenUsed="1"/>
+    <w:lsdException w:name="List Continue 5" w:semiHidden="1" w:unhideWhenUsed="1"/>
+    <w:lsdException w:name="Message Header" w:semiHidden="1" w:unhideWhenUsed="1"/>
+    <w:lsdException w:name="Subtitle" w:uiPriority="11" w:qFormat="1"/>
+    <w:lsdException w:name="Salutation" w:semiHidden="1" w:unhideWhenUsed="1"/>
+    <w:lsdException w:name="Date" w:semiHidden="1" w:unhideWhenUsed="1"/>
+    <w:lsdException w:name="Body Text First Indent" w:semiHidden="1" w:unhideWhenUsed="1"/>
+    <w:lsdException w:name="Body Text First Indent 2" w:semiHidden="1" w:unhideWhenUsed="1"/>
+    <w:lsdException w:name="Note Heading" w:semiHidden="1" w:unhideWhenUsed="1"/>
+    <w:lsdException w:name="Body Text 2" w:semiHidden="1" w:unhideWhenUsed="1"/>
+    <w:lsdException w:name="Body Text 3" w:semiHidden="1" w:unhideWhenUsed="1"/>
+    <w:lsdException w:name="Body Text Indent 2" w:semiHidden="1" w:unhideWhenUsed="1"/>
+    <w:lsdException w:name="Body Text Indent 3" w:semiHidden="1" w:unhideWhenUsed="1"/>
+    <w:lsdException w:name="Block Text" w:semiHidden="1" w:unhideWhenUsed="1"/>
+    <w:lsdException w:name="Hyperlink" w:semiHidden="1" w:unhideWhenUsed="1"/>
+    <w:lsdException w:name="FollowedHyperlink" w:semiHidden="1" w:unhideWhenUsed="1"/>
+    <w:lsdException w:name="Strong" w:uiPriority="22" w:qFormat="1"/>
+    <w:lsdException w:name="Emphasis" w:uiPriority="20" w:qFormat="1"/>
+    <w:lsdException w:name="Document Map" w:semiHidden="1" w:unhideWhenUsed="1"/>
+    <w:lsdException w:name="Plain Text" w:semiHidden="1" w:unhideWhenUsed="1"/>
+    <w:lsdException w:name="E-mail Signature" w:semiHidden="1" w:unhideWhenUsed="1"/>
+    <w:lsdException w:name="HTML Top of Form" w:semiHidden="1" w:unhideWhenUsed="1"/>
+    <w:lsdException w:name="HTML Bottom of Form" w:semiHidden="1" w:unhideWhenUsed="1"/>
+    <w:lsdException w:name="Normal (Web)" w:semiHidden="1" w:unhideWhenUsed="1"/>
+    <w:lsdException w:name="HTML Acronym" w:semiHidden="1" w:unhideWhenUsed="1"/>
+    <w:lsdException w:name="HTML Address" w:semiHidden="1" w:unhideWhenUsed="1"/>
+    <w:lsdException w:name="HTML Cite" w:semiHidden="1" w:unhideWhenUsed="1"/>
+    <w:lsdException w:name="HTML Code" w:semiHidden="1" w:unhideWhenUsed="1"/>
+    <w:lsdException w:name="HTML Definition" w:semiHidden="1" w:unhideWhenUsed="1"/>
+    <w:lsdException w:name="HTML Keyboard" w:semiHidden="1" w:unhideWhenUsed="1"/>
+    <w:lsdException w:name="HTML Preformatted" w:semiHidden="1" w:unhideWhenUsed="1"/>
+    <w:lsdException w:name="HTML Sample" w:semiHidden="1" w:unhideWhenUsed="1"/>
+    <w:lsdException w:name="HTML Typewriter" w:semiHidden="1" w:unhideWhenUsed="1"/>
+    <w:lsdException w:name="HTML Variable" w:semiHidden="1" w:unhideWhenUsed="1"/>
+    <w:lsdException w:name="Normal Table" w:semiHidden="1" w:unhideWhenUsed="1"/>
+    <w:lsdException w:name="annotation subject" w:semiHidden="1" w:unhideWhenUsed="1"/>
+    <w:lsdException w:name="No List" w:semiHidden="1" w:unhideWhenUsed="1"/>
+    <w:lsdException w:name="Outline List 1" w:semiHidden="1" w:unhideWhenUsed="1"/>
+    <w:lsdException w:name="Outline List 2" w:semiHidden="1" w:unhideWhenUsed="1"/>
+    <w:lsdException w:name="Outline List 3" w:semiHidden="1" w:unhideWhenUsed="1"/>
+    <w:lsdException w:name="Table Simple 1" w:semiHidden="1" w:unhideWhenUsed="1"/>
+    <w:lsdException w:name="Table Simple 2" w:semiHidden="1" w:unhideWhenUsed="1"/>
+    <w:lsdException w:name="Table Simple 3" w:semiHidden="1" w:unhideWhenUsed="1"/>
+    <w:lsdException w:name="Table Classic 1" w:semiHidden="1" w:unhideWhenUsed="1"/>
+    <w:lsdException w:name="Table Classic 2" w:semiHidden="1" w:unhideWhenUsed="1"/>
+    <w:lsdException w:name="Table Classic 3" w:semiHidden="1" w:unhideWhenUsed="1"/>
+    <w:lsdException w:name="Table Classic 4" w:semiHidden="1" w:unhideWhenUsed="1"/>
+    <w:lsdException w:name="Table Colorful 1" w:semiHidden="1" w:unhideWhenUsed="1"/>
+    <w:lsdException w:name="Table Colorful 2" w:semiHidden="1" w:unhideWhenUsed="1"/>
+    <w:lsdException w:name="Table Colorful 3" w:semiHidden="1" w:unhideWhenUsed="1"/>
+    <w:lsdException w:name="Table Columns 1" w:semiHidden="1" w:unhideWhenUsed="1"/>
+    <w:lsdException w:name="Table Columns 2" w:semiHidden="1" w:unhideWhenUsed="1"/>
+    <w:lsdException w:name="Table Columns 3" w:semiHidden="1" w:unhideWhenUsed="1"/>
+    <w:lsdException w:name="Table Columns 4" w:semiHidden="1" w:unhideWhenUsed="1"/>
+    <w:lsdException w:name="Table Columns 5" w:semiHidden="1" w:unhideWhenUsed="1"/>
+    <w:lsdException w:name="Table Grid 1" w:semiHidden="1" w:unhideWhenUsed="1"/>
+    <w:lsdException w:name="Table Grid 2" w:semiHidden="1" w:unhideWhenUsed="1"/>
+    <w:lsdException w:name="Table Grid 3" w:semiHidden="1" w:unhideWhenUsed="1"/>
+    <w:lsdException w:name="Table Grid 4" w:semiHidden="1" w:unhideWhenUsed="1"/>
+    <w:lsdException w:name="Table Grid 5" w:semiHidden="1" w:unhideWhenUsed="1"/>
+    <w:lsdException w:name="Table Grid 6" w:semiHidden="1" w:unhideWhenUsed="1"/>
+    <w:lsdException w:name="Table Grid 7" w:semiHidden="1" w:unhideWhenUsed="1"/>
+    <w:lsdException w:name="Table Grid 8" w:semiHidden="1" w:unhideWhenUsed="1"/>
+    <w:lsdException w:name="Table List 1" w:semiHidden="1" w:unhideWhenUsed="1"/>
+    <w:lsdException w:name="Table List 2" w:semiHidden="1" w:unhideWhenUsed="1"/>
+    <w:lsdException w:name="Table List 3" w:semiHidden="1" w:unhideWhenUsed="1"/>
+    <w:lsdException w:name="Table List 4" w:semiHidden="1" w:unhideWhenUsed="1"/>
+    <w:lsdException w:name="Table List 5" w:semiHidden="1" w:unhideWhenUsed="1"/>
+    <w:lsdException w:name="Table List 6" w:semiHidden="1" w:unhideWhenUsed="1"/>
+    <w:lsdException w:name="Table List 7" w:semiHidden="1" w:unhideWhenUsed="1"/>
+    <w:lsdException w:name="Table List 8" w:semiHidden="1" w:unhideWhenUsed="1"/>
+    <w:lsdException w:name="Table 3D effects 1" w:semiHidden="1" w:unhideWhenUsed="1"/>
+    <w:lsdException w:name="Table 3D effects 2" w:semiHidden="1" w:unhideWhenUsed="1"/>
+    <w:lsdException w:name="Table 3D effects 3" w:semiHidden="1" w:unhideWhenUsed="1"/>
+    <w:lsdException w:name="Table Contemporary" w:semiHidden="1" w:unhideWhenUsed="1"/>
+    <w:lsdException w:name="Table Elegant" w:semiHidden="1" w:unhideWhenUsed="1"/>
+    <w:lsdException w:name="Table Professional" w:semiHidden="1" w:unhideWhenUsed="1"/>
+    <w:lsdException w:name="Table Subtle 1" w:semiHidden="1" w:unhideWhenUsed="1"/>
+    <w:lsdException w:name="Table Subtle 2" w:semiHidden="1" w:unhideWhenUsed="1"/>
+    <w:lsdException w:name="Table Web 1" w:semiHidden="1" w:unhideWhenUsed="1"/>
+    <w:lsdException w:name="Table Web 2" w:semiHidden="1" w:unhideWhenUsed="1"/>
+    <w:lsdException w:name="Table Web 3" w:semiHidden="1" w:unhideWhenUsed="1"/>
+    <w:lsdException w:name="Balloon Text" w:semiHidden="1" w:unhideWhenUsed="1"/>
+    <w:lsdException w:name="Table Grid" w:uiPriority="39"/>
+    <w:lsdException w:name="Table Theme" w:semiHidden="1" w:unhideWhenUsed="1"/>
+    <w:lsdException w:name="Placeholder Text" w:semiHidden="1"/>
+    <w:lsdException w:name="No Spacing" w:uiPriority="1" w:qFormat="1"/>
+    <w:lsdException w:name="Light Shading" w:uiPriority="60"/>
+    <w:lsdException w:name="Light List" w:uiPriority="61"/>
+    <w:lsdException w:name="Light Grid" w:uiPriority="62"/>
+    <w:lsdException w:name="Medium Shading 1" w:uiPriority="63"/>
+    <w:lsdException w:name="Medium Shading 2" w:uiPriority="64"/>
+    <w:lsdException w:name="Medium List 1" w:uiPriority="65"/>
+    <w:lsdException w:name="Medium List 2" w:uiPriority="66"/>
+    <w:lsdException w:name="Medium Grid 1" w:uiPriority="67"/>
+    <w:lsdException w:name="Medium Grid 2" w:uiPriority="68"/>
+    <w:lsdException w:name="Medium Grid 3" w:uiPriority="69"/>
+    <w:lsdException w:name="Dark List" w:uiPriority="70"/>
+    <w:lsdException w:name="Colorful Shading" w:uiPriority="71"/>
+    <w:lsdException w:name="Colorful List" w:uiPriority="72"/>
+    <w:lsdException w:name="Colorful Grid" w:uiPriority="73"/>
+    <w:lsdException w:name="Light Shading Accent 1" w:uiPriority="60"/>
+    <w:lsdException w:name="Light List Accent 1" w:uiPriority="61"/>
+    <w:lsdException w:name="Light Grid Accent 1" w:uiPriority="62"/>
+    <w:lsdException w:name="Medium Shading 1 Accent 1" w:uiPriority="63"/>
+    <w:lsdException w:name="Medium Shading 2 Accent 1" w:uiPriority="64"/>
+    <w:lsdException w:name="Medium List 1 Accent 1" w:uiPriority="65"/>
+    <w:lsdException w:name="Revision" w:semiHidden="1"/>
+    <w:lsdException w:name="List Paragraph" w:uiPriority="34" w:qFormat="1"/>
+    <w:lsdException w:name="Quote" w:uiPriority="29" w:qFormat="1"/>
+    <w:lsdException w:name="Intense Quote" w:uiPriority="30" w:qFormat="1"/>
+    <w:lsdException w:name="Medium List 2 Accent 1" w:uiPriority="66"/>
+    <w:lsdException w:name="Medium Grid 1 Accent 1" w:uiPriority="67"/>
+    <w:lsdException w:name="Medium Grid 2 Accent 1" w:uiPriority="68"/>
+    <w:lsdException w:name="Medium Grid 3 Accent 1" w:uiPriority="69"/>
+    <w:lsdException w:name="Dark List Accent 1" w:uiPriority="70"/>
+    <w:lsdException w:name="Colorful Shading Accent 1" w:uiPriority="71"/>
+    <w:lsdException w:name="Colorful List Accent 1" w:uiPriority="72"/>
+    <w:lsdException w:name="Colorful Grid Accent 1" w:uiPriority="73"/>
+    <w:lsdException w:name="Light Shading Accent 2" w:uiPriority="60"/>
+    <w:lsdException w:name="Light List Accent 2" w:uiPriority="61"/>
+    <w:lsdException w:name="Light Grid Accent 2" w:uiPriority="62"/>
+    <w:lsdException w:name="Medium Shading 1 Accent 2" w:uiPriority="63"/>
+    <w:lsdException w:name="Medium Shading 2 Accent 2" w:uiPriority="64"/>
+    <w:lsdException w:name="Medium List 1 Accent 2" w:uiPriority="65"/>
+    <w:lsdException w:name="Medium List 2 Accent 2" w:uiPriority="66"/>
+    <w:lsdException w:name="Medium Grid 1 Accent 2" w:uiPriority="67"/>
+    <w:lsdException w:name="Medium Grid 2 Accent 2" w:uiPriority="68"/>
+    <w:lsdException w:name="Medium Grid 3 Accent 2" w:uiPriority="69"/>
+    <w:lsdException w:name="Dark List Accent 2" w:uiPriority="70"/>
+    <w:lsdException w:name="Colorful Shading Accent 2" w:uiPriority="71"/>
+    <w:lsdException w:name="Colorful List Accent 2" w:uiPriority="72"/>
+    <w:lsdException w:name="Colorful Grid Accent 2" w:uiPriority="73"/>
+    <w:lsdException w:name="Light Shading Accent 3" w:uiPriority="60"/>
+    <w:lsdException w:name="Light List Accent 3" w:uiPriority="61"/>
+    <w:lsdException w:name="Light Grid Accent 3" w:uiPriority="62"/>
+    <w:lsdException w:name="Medium Shading 1 Accent 3" w:uiPriority="63"/>
+    <w:lsdException w:name="Medium Shading 2 Accent 3" w:uiPriority="64"/>
+    <w:lsdException w:name="Medium List 1 Accent 3" w:uiPriority="65"/>
+    <w:lsdException w:name="Medium List 2 Accent 3" w:uiPriority="66"/>
+    <w:lsdException w:name="Medium Grid 1 Accent 3" w:uiPriority="67"/>
+    <w:lsdException w:name="Medium Grid 2 Accent 3" w:uiPriority="68"/>
+    <w:lsdException w:name="Medium Grid 3 Accent 3" w:uiPriority="69"/>
+    <w:lsdException w:name="Dark List Accent 3" w:uiPriority="70"/>
+    <w:lsdException w:name="Colorful Shading Accent 3" w:uiPriority="71"/>
+    <w:lsdException w:name="Colorful List Accent 3" w:uiPriority="72"/>
+    <w:lsdException w:name="Colorful Grid Accent 3" w:uiPriority="73"/>
+    <w:lsdException w:name="Light Shading Accent 4" w:uiPriority="60"/>
+    <w:lsdException w:name="Light List Accent 4" w:uiPriority="61"/>
+    <w:lsdException w:name="Light Grid Accent 4" w:uiPriority="62"/>
+    <w:lsdException w:name="Medium Shading 1 Accent 4" w:uiPriority="63"/>
+    <w:lsdException w:name="Medium Shading 2 Accent 4" w:uiPriority="64"/>
+    <w:lsdException w:name="Medium List 1 Accent 4" w:uiPriority="65"/>
+    <w:lsdException w:name="Medium List 2 Accent 4" w:uiPriority="66"/>
+    <w:lsdException w:name="Medium Grid 1 Accent 4" w:uiPriority="67"/>
+    <w:lsdException w:name="Medium Grid 2 Accent 4" w:uiPriority="68"/>
+    <w:lsdException w:name="Medium Grid 3 Accent 4" w:uiPriority="69"/>
+    <w:lsdException w:name="Dark List Accent 4" w:uiPriority="70"/>
+    <w:lsdException w:name="Colorful Shading Accent 4" w:uiPriority="71"/>
+    <w:lsdException w:name="Colorful List Accent 4" w:uiPriority="72"/>
+    <w:lsdException w:name="Colorful Grid Accent 4" w:uiPriority="73"/>
+    <w:lsdException w:name="Light Shading Accent 5" w:uiPriority="60"/>
+    <w:lsdException w:name="Light List Accent 5" w:uiPriority="61"/>
+    <w:lsdException w:name="Light Grid Accent 5" w:uiPriority="62"/>
+    <w:lsdException w:name="Medium Shading 1 Accent 5" w:uiPriority="63"/>
+    <w:lsdException w:name="Medium Shading 2 Accent 5" w:uiPriority="64"/>
+    <w:lsdException w:name="Medium List 1 Accent 5" w:uiPriority="65"/>
+    <w:lsdException w:name="Medium List 2 Accent 5" w:uiPriority="66"/>
+    <w:lsdException w:name="Medium Grid 1 Accent 5" w:uiPriority="67"/>
+    <w:lsdException w:name="Medium Grid 2 Accent 5" w:uiPriority="68"/>
+    <w:lsdException w:name="Medium Grid 3 Accent 5" w:uiPriority="69"/>
+    <w:lsdException w:name="Dark List Accent 5" w:uiPriority="70"/>
+    <w:lsdException w:name="Colorful Shading Accent 5" w:uiPriority="71"/>
+    <w:lsdException w:name="Colorful List Accent 5" w:uiPriority="72"/>
+    <w:lsdException w:name="Colorful Grid Accent 5" w:uiPriority="73"/>
+    <w:lsdException w:name="Light Shading Accent 6" w:uiPriority="60"/>
+    <w:lsdException w:name="Light List Accent 6" w:uiPriority="61"/>
+    <w:lsdException w:name="Light Grid Accent 6" w:uiPriority="62"/>
+    <w:lsdException w:name="Medium Shading 1 Accent 6" w:uiPriority="63"/>
+    <w:lsdException w:name="Medium Shading 2 Accent 6" w:uiPriority="64"/>
+    <w:lsdException w:name="Medium List 1 Accent 6" w:uiPriority="65"/>
+    <w:lsdException w:name="Medium List 2 Accent 6" w:uiPriority="66"/>
+    <w:lsdException w:name="Medium Grid 1 Accent 6" w:uiPriority="67"/>
+    <w:lsdException w:name="Medium Grid 2 Accent 6" w:uiPriority="68"/>
+    <w:lsdException w:name="Medium Grid 3 Accent 6" w:uiPriority="69"/>
+    <w:lsdException w:name="Dark List Accent 6" w:uiPriority="70"/>
+    <w:lsdException w:name="Colorful Shading Accent 6" w:uiPriority="71"/>
+    <w:lsdException w:name="Colorful List Accent 6" w:uiPriority="72"/>
+    <w:lsdException w:name="Colorful Grid Accent 6" w:uiPriority="73"/>
+    <w:lsdException w:name="Subtle Emphasis" w:uiPriority="19" w:qFormat="1"/>
+    <w:lsdException w:name="Intense Emphasis" w:uiPriority="21" w:qFormat="1"/>
+    <w:lsdException w:name="Subtle Reference" w:uiPriority="31" w:qFormat="1"/>
+    <w:lsdException w:name="Intense Reference" w:uiPriority="32" w:qFormat="1"/>
+    <w:lsdException w:name="Book Title" w:uiPriority="33" w:qFormat="1"/>
+    <w:lsdException w:name="Bibliography" w:semiHidden="1" w:uiPriority="37" w:unhideWhenUsed="1"/>
+    <w:lsdException w:name="TOC Heading" w:semiHidden="1" w:uiPriority="39" w:unhideWhenUsed="1" w:qFormat="1"/>
+    <w:lsdException w:name="Plain Table 1" w:uiPriority="41"/>
+    <w:lsdException w:name="Plain Table 2" w:uiPriority="42"/>
+    <w:lsdException w:name="Plain Table 3" w:uiPriority="43"/>
+    <w:lsdException w:name="Plain Table 4" w:uiPriority="44"/>
+    <w:lsdException w:name="Plain Table 5" w:uiPriority="45"/>
+    <w:lsdException w:name="Grid Table Light" w:uiPriority="40"/>
+    <w:lsdException w:name="Grid Table 1 Light" w:uiPriority="46"/>
+    <w:lsdException w:name="Grid Table 2" w:uiPriority="47"/>
+    <w:lsdException w:name="Grid Table 3" w:uiPriority="48"/>
+    <w:lsdException w:name="Grid Table 4" w:uiPriority="49"/>
+    <w:lsdException w:name="Grid Table 5 Dark" w:uiPriority="50"/>
+    <w:lsdException w:name="Grid Table 6 Colorful" w:uiPriority="51"/>
+    <w:lsdException w:name="Grid Table 7 Colorful" w:uiPriority="52"/>
+    <w:lsdException w:name="Grid Table 1 Light Accent 1" w:uiPriority="46"/>
+    <w:lsdException w:name="Grid Table 2 Accent 1" w:uiPriority="47"/>
+    <w:lsdException w:name="Grid Table 3 Accent 1" w:uiPriority="48"/>
+    <w:lsdException w:name="Grid Table 4 Accent 1" w:uiPriority="49"/>
+    <w:lsdException w:name="Grid Table 5 Dark Accent 1" w:uiPriority="50"/>
+    <w:lsdException w:name="Grid Table 6 Colorful Accent 1" w:uiPriority="51"/>
+    <w:lsdException w:name="Grid Table 7 Colorful Accent 1" w:uiPriority="52"/>
+    <w:lsdException w:name="Grid Table 1 Light Accent 2" w:uiPriority="46"/>
+    <w:lsdException w:name="Grid Table 2 Accent 2" w:uiPriority="47"/>
+    <w:lsdException w:name="Grid Table 3 Accent 2" w:uiPriority="48"/>
+    <w:lsdException w:name="Grid Table 4 Accent 2" w:uiPriority="49"/>
+    <w:lsdException w:name="Grid Table 5 Dark Accent 2" w:uiPriority="50"/>
+    <w:lsdException w:name="Grid Table 6 Colorful Accent 2" w:uiPriority="51"/>
+    <w:lsdException w:name="Grid Table 7 Colorful Accent 2" w:uiPriority="52"/>
+    <w:lsdException w:name="Grid Table 1 Light Accent 3" w:uiPriority="46"/>
+    <w:lsdException w:name="Grid Table 2 Accent 3" w:uiPriority="47"/>
+    <w:lsdException w:name="Grid Table 3 Accent 3" w:uiPriority="48"/>
+    <w:lsdException w:name="Grid Table 4 Accent 3" w:uiPriority="49"/>
+    <w:lsdException w:name="Grid Table 5 Dark Accent 3" w:uiPriority="50"/>
+    <w:lsdException w:name="Grid Table 6 Colorful Accent 3" w:uiPriority="51"/>
+    <w:lsdException w:name="Grid Table 7 Colorful Accent 3" w:uiPriority="52"/>
+    <w:lsdException w:name="Grid Table 1 Light Accent 4" w:uiPriority="46"/>
+    <w:lsdException w:name="Grid Table 2 Accent 4" w:uiPriority="47"/>
+    <w:lsdException w:name="Grid Table 3 Accent 4" w:uiPriority="48"/>
+    <w:lsdException w:name="Grid Table 4 Accent 4" w:uiPriority="49"/>
+    <w:lsdException w:name="Grid Table 5 Dark Accent 4" w:uiPriority="50"/>
+    <w:lsdException w:name="Grid Table 6 Colorful Accent 4" w:uiPriority="51"/>
+    <w:lsdException w:name="Grid Table 7 Colorful Accent 4" w:uiPriority="52"/>
+    <w:lsdException w:name="Grid Table 1 Light Accent 5" w:uiPriority="46"/>
+    <w:lsdException w:name="Grid Table 2 Accent 5" w:uiPriority="47"/>
+    <w:lsdException w:name="Grid Table 3 Accent 5" w:uiPriority="48"/>
+    <w:lsdException w:name="Grid Table 4 Accent 5" w:uiPriority="49"/>
+    <w:lsdException w:name="Grid Table 5 Dark Accent 5" w:uiPriority="50"/>
+    <w:lsdException w:name="Grid Table 6 Colorful Accent 5" w:uiPriority="51"/>
+    <w:lsdException w:name="Grid Table 7 Colorful Accent 5" w:uiPriority="52"/>
+    <w:lsdException w:name="Grid Table 1 Light Accent 6" w:uiPriority="46"/>
+    <w:lsdException w:name="Grid Table 2 Accent 6" w:uiPriority="47"/>
+    <w:lsdException w:name="Grid Table 3 Accent 6" w:uiPriority="48"/>
+    <w:lsdException w:name="Grid Table 4 Accent 6" w:uiPriority="49"/>
+    <w:lsdException w:name="Grid Table 5 Dark Accent 6" w:uiPriority="50"/>
+    <w:lsdException w:name="Grid Table 6 Colorful Accent 6" w:uiPriority="51"/>
+    <w:lsdException w:name="Grid Table 7 Colorful Accent 6" w:uiPriority="52"/>
+    <w:lsdException w:name="List Table 1 Light" w:uiPriority="46"/>
+    <w:lsdException w:name="List Table 2" w:uiPriority="47"/>
+    <w:lsdException w:name="List Table 3" w:uiPriority="48"/>
+    <w:lsdException w:name="List Table 4" w:uiPriority="49"/>
+    <w:lsdException w:name="List Table 5 Dark" w:uiPriority="50"/>
+    <w:lsdException w:name="List Table 6 Colorful" w:uiPriority="51"/>
+    <w:lsdException w:name="List Table 7 Colorful" w:uiPriority="52"/>
+    <w:lsdException w:name="List Table 1 Light Accent 1" w:uiPriority="46"/>
+    <w:lsdException w:name="List Table 2 Accent 1" w:uiPriority="47"/>
+    <w:lsdException w:name="List Table 3 Accent 1" w:uiPriority="48"/>
+    <w:lsdException w:name="List Table 4 Accent 1" w:uiPriority="49"/>
+    <w:lsdException w:name="List Table 5 Dark Accent 1" w:uiPriority="50"/>
+    <w:lsdException w:name="List Table 6 Colorful Accent 1" w:uiPriority="51"/>
+    <w:lsdException w:name="List Table 7 Colorful Accent 1" w:uiPriority="52"/>
+    <w:lsdException w:name="List Table 1 Light Accent 2" w:uiPriority="46"/>
+    <w:lsdException w:name="List Table 2 Accent 2" w:uiPriority="47"/>
+    <w:lsdException w:name="List Table 3 Accent 2" w:uiPriority="48"/>
+    <w:lsdException w:name="List Table 4 Accent 2" w:uiPriority="49"/>
+    <w:lsdException w:name="List Table 5 Dark Accent 2" w:uiPriority="50"/>
+    <w:lsdException w:name="List Table 6 Colorful Accent 2" w:uiPriority="51"/>
+    <w:lsdException w:name="List Table 7 Colorful Accent 2" w:uiPriority="52"/>
+    <w:lsdException w:name="List Table 1 Light Accent 3" w:uiPriority="46"/>
+    <w:lsdException w:name="List Table 2 Accent 3" w:uiPriority="47"/>
+    <w:lsdException w:name="List Table 3 Accent 3" w:uiPriority="48"/>
+    <w:lsdException w:name="List Table 4 Accent 3" w:uiPriority="49"/>
+    <w:lsdException w:name="List Table 5 Dark Accent 3" w:uiPriority="50"/>
+    <w:lsdException w:name="List Table 6 Colorful Accent 3" w:uiPriority="51"/>
+    <w:lsdException w:name="List Table 7 Colorful Accent 3" w:uiPriority="52"/>
+    <w:lsdException w:name="List Table 1 Light Accent 4" w:uiPriority="46"/>
+    <w:lsdException w:name="List Table 2 Accent 4" w:uiPriority="47"/>
+    <w:lsdException w:name="List Table 3 Accent 4" w:uiPriority="48"/>
+    <w:lsdException w:name="List Table 4 Accent 4" w:uiPriority="49"/>
+    <w:lsdException w:name="List Table 5 Dark Accent 4" w:uiPriority="50"/>
+    <w:lsdException w:name="List Table 6 Colorful Accent 4" w:uiPriority="51"/>
+    <w:lsdException w:name="List Table 7 Colorful Accent 4" w:uiPriority="52"/>
+    <w:lsdException w:name="List Table 1 Light Accent 5" w:uiPriority="46"/>
+    <w:lsdException w:name="List Table 2 Accent 5" w:uiPriority="47"/>
+    <w:lsdException w:name="List Table 3 Accent 5" w:uiPriority="48"/>
+    <w:lsdException w:name="List Table 4 Accent 5" w:uiPriority="49"/>
+    <w:lsdException w:name="List Table 5 Dark Accent 5" w:uiPriority="50"/>
+    <w:lsdException w:name="List Table 6 Colorful Accent 5" w:uiPriority="51"/>
+    <w:lsdException w:name="List Table 7 Colorful Accent 5" w:uiPriority="52"/>
+    <w:lsdException w:name="List Table 1 Light Accent 6" w:uiPriority="46"/>
+    <w:lsdException w:name="List Table 2 Accent 6" w:uiPriority="47"/>
+    <w:lsdException w:name="List Table 3 Accent 6" w:uiPriority="48"/>
+    <w:lsdException w:name="List Table 4 Accent 6" w:uiPriority="49"/>
+    <w:lsdException w:name="List Table 5 Dark Accent 6" w:uiPriority="50"/>
+    <w:lsdException w:name="List Table 6 Colorful Accent 6" w:uiPriority="51"/>
+    <w:lsdException w:name="List Table 7 Colorful Accent 6" w:uiPriority="52"/>
+    <w:lsdException w:name="Mention" w:semiHidden="1" w:unhideWhenUsed="1"/>
+    <w:lsdException w:name="Smart Hyperlink" w:semiHidden="1" w:unhideWhenUsed="1"/>
+    <w:lsdException w:name="Hashtag" w:semiHidden="1" w:unhideWhenUsed="1"/>
+    <w:lsdException w:name="Unresolved Mention" w:semiHidden="1" w:unhideWhenUsed="1"/>
+    <w:lsdException w:name="Smart Link" w:semiHidden="1" w:unhideWhenUsed="1"/>
+  </w:latentStyles>
+  <w:style w:type="paragraph" w:default="1" w:styleId="Normal">
+    <w:name w:val="Normal"/>
+    <w:qFormat/>
+  </w:style>
+  <w:style w:type="character" w:default="1" w:styleId="DefaultParagraphFont">
+    <w:name w:val="Default Paragraph Font"/>
+    <w:uiPriority w:val="1"/>
+    <w:semiHidden/>
+    <w:unhideWhenUsed/>
+  </w:style>
+  <w:style w:type="table" w:default="1" w:styleId="TableNormal">
+    <w:name w:val="Normal Table"/>
+    <w:uiPriority w:val="99"/>
+    <w:semiHidden/>
+    <w:unhideWhenUsed/>
+    <w:tblPr>
+      <w:tblInd w:w="0" w:type="dxa"/>
+      <w:tblCellMar>
+        <w:top w:w="0" w:type="dxa"/>
+        <w:left w:w="108" w:type="dxa"/>
+        <w:bottom w:w="0" w:type="dxa"/>
+        <w:right w:w="108" w:type="dxa"/>
+      </w:tblCellMar>
+    </w:tblPr>
+  </w:style>
+  <w:style w:type="numbering" w:default="1" w:styleId="NoList">
+    <w:name w:val="No List"/>
+    <w:uiPriority w:val="99"/>
+    <w:semiHidden/>
+    <w:unhideWhenUsed/>
+  </w:style>
+  <w:style w:type="paragraph" w:customStyle="1" w:styleId="75CC641D49374DB6A8487CB886B9E31D">
+    <w:name w:val="75CC641D49374DB6A8487CB886B9E31D"/>
+    <w:rsid w:val="00493AD6"/>
+  </w:style>
+  <w:style w:type="paragraph" w:customStyle="1" w:styleId="69BA8A9FC5A74C77A3DAAEFCB1C0110B">
+    <w:name w:val="69BA8A9FC5A74C77A3DAAEFCB1C0110B"/>
+    <w:rsid w:val="00493AD6"/>
+  </w:style>
+  <w:style w:type="paragraph" w:customStyle="1" w:styleId="065484B7BC0543ECB4820CEA454E7FA1">
+    <w:name w:val="065484B7BC0543ECB4820CEA454E7FA1"/>
+    <w:rsid w:val="00493AD6"/>
+  </w:style>
+  <w:style w:type="paragraph" w:customStyle="1" w:styleId="445A2B28CEFB49A2A94FD48513FD2007">
+    <w:name w:val="445A2B28CEFB49A2A94FD48513FD2007"/>
+    <w:rsid w:val="00493AD6"/>
+  </w:style>
+</w:styles>
+</file>
+
+<file path=word/glossary/webSettings.xml><?xml version="1.0" encoding="utf-8"?>
+<w:webSettings xmlns:mc="http://schemas.openxmlformats.org/markup-compatibility/2006" xmlns:r="http://schemas.openxmlformats.org/officeDocument/2006/relationships" xmlns:w="http://schemas.openxmlformats.org/wordprocessingml/2006/main" xmlns:w14="http://schemas.microsoft.com/office/word/2010/wordml" xmlns:w15="http://schemas.microsoft.com/office/word/2012/wordml" xmlns:w16cex="http://schemas.microsoft.com/office/word/2018/wordml/cex" xmlns:w16cid="http://schemas.microsoft.com/office/word/2016/wordml/cid" xmlns:w16="http://schemas.microsoft.com/office/word/2018/wordml" xmlns:w16du="http://schemas.microsoft.com/office/word/2023/wordml/word16du" xmlns:w16sdtdh="http://schemas.microsoft.com/office/word/2020/wordml/sdtdatahash" xmlns:w16sdtfl="http://schemas.microsoft.com/office/word/2024/wordml/sdtformatlock" xmlns:w16se="http://schemas.microsoft.com/office/word/2015/wordml/symex" mc:Ignorable="w14 w15 w16se w16cid w16 w16cex w16sdtdh w16sdtfl w16du">
+  <w:optimizeForBrowser/>
+  <w:allowPNG/>
+</w:webSettings>
 </file>
 
 <file path=word/theme/theme1.xml><?xml version="1.0" encoding="utf-8"?>
@@ -9974,4 +11796,35 @@
     </a:ext>
   </a:extLst>
 </a:theme>
+</file>
+
+<file path=customXml/item1.xml><?xml version="1.0" encoding="utf-8"?>
+<CoverPageProperties xmlns="http://schemas.microsoft.com/office/2006/coverPageProps">
+  <PublishDate>2026-01-18T00:00:00</PublishDate>
+  <Abstract/>
+  <CompanyAddress/>
+  <CompanyPhone/>
+  <CompanyFax/>
+  <CompanyEmail/>
+</CoverPageProperties>
+</file>
+
+<file path=customXml/item2.xml><?xml version="1.0" encoding="utf-8"?>
+<b:Sources xmlns:b="http://schemas.openxmlformats.org/officeDocument/2006/bibliography" xmlns="http://schemas.openxmlformats.org/officeDocument/2006/bibliography" SelectedStyle="\APASixthEditionOfficeOnline.xsl" StyleName="APA" Version="6"/>
+</file>
+
+<file path=customXml/itemProps1.xml><?xml version="1.0" encoding="utf-8"?>
+<ds:datastoreItem xmlns:ds="http://schemas.openxmlformats.org/officeDocument/2006/customXml" ds:itemID="{55AF091B-3C7A-41E3-B477-F2FDAA23CFDA}">
+  <ds:schemaRefs>
+    <ds:schemaRef ds:uri="http://schemas.microsoft.com/office/2006/coverPageProps"/>
+  </ds:schemaRefs>
+</ds:datastoreItem>
+</file>
+
+<file path=customXml/itemProps2.xml><?xml version="1.0" encoding="utf-8"?>
+<ds:datastoreItem xmlns:ds="http://schemas.openxmlformats.org/officeDocument/2006/customXml" ds:itemID="{6380AFDB-6F9C-4077-85FE-60E396CF9685}">
+  <ds:schemaRefs>
+    <ds:schemaRef ds:uri="http://schemas.openxmlformats.org/officeDocument/2006/bibliography"/>
+  </ds:schemaRefs>
+</ds:datastoreItem>
 </file>
</xml_diff>